<commit_message>
Lab2 again.. cuz we make better version of project structure
</commit_message>
<xml_diff>
--- a/Студхаб (Воронков, Фогель)/LAB2.docx
+++ b/Студхаб (Воронков, Фогель)/LAB2.docx
@@ -2416,6 +2416,7 @@
           <w:sz w:val="24"/>
           <w:szCs w:val="17"/>
           <w:shd w:val="clear" w:color="auto" w:fill="FFFFFF"/>
+          <w:lang w:val="en-US"/>
         </w:rPr>
       </w:pPr>
       <w:r>
@@ -2469,6 +2470,58 @@
           <w:szCs w:val="17"/>
           <w:shd w:val="clear" w:color="auto" w:fill="FFFFFF"/>
         </w:rPr>
+        <w:t>Модуль управления правами пользователей</w:t>
+      </w:r>
+    </w:p>
+    <w:p>
+      <w:pPr>
+        <w:ind w:left="426"/>
+        <w:rPr>
+          <w:rFonts w:ascii="Times New Roman" w:hAnsi="Times New Roman" w:cs="Times New Roman"/>
+          <w:color w:val="000000"/>
+          <w:sz w:val="24"/>
+          <w:szCs w:val="17"/>
+          <w:shd w:val="clear" w:color="auto" w:fill="FFFFFF"/>
+        </w:rPr>
+      </w:pPr>
+      <w:r>
+        <w:rPr>
+          <w:rFonts w:ascii="Times New Roman" w:hAnsi="Times New Roman" w:cs="Times New Roman"/>
+          <w:color w:val="000000"/>
+          <w:sz w:val="24"/>
+          <w:szCs w:val="17"/>
+          <w:shd w:val="clear" w:color="auto" w:fill="FFFFFF"/>
+        </w:rPr>
+        <w:t>1.1</w:t>
+      </w:r>
+      <w:r>
+        <w:rPr>
+          <w:rFonts w:ascii="Times New Roman" w:hAnsi="Times New Roman" w:cs="Times New Roman"/>
+          <w:color w:val="000000"/>
+          <w:sz w:val="24"/>
+          <w:szCs w:val="17"/>
+          <w:shd w:val="clear" w:color="auto" w:fill="FFFFFF"/>
+        </w:rPr>
+        <w:t>.1</w:t>
+      </w:r>
+      <w:r>
+        <w:rPr>
+          <w:rFonts w:ascii="Times New Roman" w:hAnsi="Times New Roman" w:cs="Times New Roman"/>
+          <w:color w:val="000000"/>
+          <w:sz w:val="24"/>
+          <w:szCs w:val="17"/>
+          <w:shd w:val="clear" w:color="auto" w:fill="FFFFFF"/>
+        </w:rPr>
+        <w:t xml:space="preserve">) </w:t>
+      </w:r>
+      <w:r>
+        <w:rPr>
+          <w:rFonts w:ascii="Times New Roman" w:hAnsi="Times New Roman" w:cs="Times New Roman"/>
+          <w:color w:val="000000"/>
+          <w:sz w:val="24"/>
+          <w:szCs w:val="17"/>
+          <w:shd w:val="clear" w:color="auto" w:fill="FFFFFF"/>
+        </w:rPr>
         <w:t>Модуль регистрации</w:t>
       </w:r>
     </w:p>
@@ -2499,6 +2552,16 @@
           <w:color w:val="000000"/>
           <w:sz w:val="24"/>
           <w:szCs w:val="17"/>
+          <w:shd w:val="clear" w:color="auto" w:fill="FFFFFF"/>
+        </w:rPr>
+        <w:tab/>
+      </w:r>
+      <w:r>
+        <w:rPr>
+          <w:rFonts w:ascii="Times New Roman" w:hAnsi="Times New Roman" w:cs="Times New Roman"/>
+          <w:color w:val="000000"/>
+          <w:sz w:val="24"/>
+          <w:szCs w:val="17"/>
           <w:u w:val="single"/>
           <w:shd w:val="clear" w:color="auto" w:fill="FFFFFF"/>
         </w:rPr>
@@ -2621,6 +2684,16 @@
           <w:color w:val="000000"/>
           <w:sz w:val="24"/>
           <w:szCs w:val="17"/>
+          <w:shd w:val="clear" w:color="auto" w:fill="FFFFFF"/>
+        </w:rPr>
+        <w:tab/>
+      </w:r>
+      <w:r>
+        <w:rPr>
+          <w:rFonts w:ascii="Times New Roman" w:hAnsi="Times New Roman" w:cs="Times New Roman"/>
+          <w:color w:val="000000"/>
+          <w:sz w:val="24"/>
+          <w:szCs w:val="17"/>
           <w:u w:val="single"/>
           <w:shd w:val="clear" w:color="auto" w:fill="FFFFFF"/>
         </w:rPr>
@@ -2639,23 +2712,44 @@
     </w:p>
     <w:p>
       <w:pPr>
-        <w:rPr>
-          <w:rFonts w:ascii="Times New Roman" w:hAnsi="Times New Roman" w:cs="Times New Roman"/>
-          <w:color w:val="000000"/>
-          <w:sz w:val="24"/>
-          <w:szCs w:val="17"/>
-          <w:shd w:val="clear" w:color="auto" w:fill="FFFFFF"/>
-        </w:rPr>
-      </w:pPr>
-      <w:r>
-        <w:rPr>
-          <w:rFonts w:ascii="Times New Roman" w:hAnsi="Times New Roman" w:cs="Times New Roman"/>
-          <w:color w:val="000000"/>
-          <w:sz w:val="24"/>
-          <w:szCs w:val="17"/>
-          <w:shd w:val="clear" w:color="auto" w:fill="FFFFFF"/>
-        </w:rPr>
-        <w:t xml:space="preserve">1.2) </w:t>
+        <w:ind w:left="426"/>
+        <w:rPr>
+          <w:rFonts w:ascii="Times New Roman" w:hAnsi="Times New Roman" w:cs="Times New Roman"/>
+          <w:color w:val="000000"/>
+          <w:sz w:val="24"/>
+          <w:szCs w:val="17"/>
+          <w:shd w:val="clear" w:color="auto" w:fill="FFFFFF"/>
+        </w:rPr>
+      </w:pPr>
+      <w:r>
+        <w:rPr>
+          <w:rFonts w:ascii="Times New Roman" w:hAnsi="Times New Roman" w:cs="Times New Roman"/>
+          <w:color w:val="000000"/>
+          <w:sz w:val="24"/>
+          <w:szCs w:val="17"/>
+          <w:shd w:val="clear" w:color="auto" w:fill="FFFFFF"/>
+        </w:rPr>
+        <w:t>1.</w:t>
+      </w:r>
+      <w:r>
+        <w:rPr>
+          <w:rFonts w:ascii="Times New Roman" w:hAnsi="Times New Roman" w:cs="Times New Roman"/>
+          <w:color w:val="000000"/>
+          <w:sz w:val="24"/>
+          <w:szCs w:val="17"/>
+          <w:shd w:val="clear" w:color="auto" w:fill="FFFFFF"/>
+        </w:rPr>
+        <w:t>1.</w:t>
+      </w:r>
+      <w:r>
+        <w:rPr>
+          <w:rFonts w:ascii="Times New Roman" w:hAnsi="Times New Roman" w:cs="Times New Roman"/>
+          <w:color w:val="000000"/>
+          <w:sz w:val="24"/>
+          <w:szCs w:val="17"/>
+          <w:shd w:val="clear" w:color="auto" w:fill="FFFFFF"/>
+        </w:rPr>
+        <w:t xml:space="preserve">2) </w:t>
       </w:r>
       <w:r>
         <w:rPr>
@@ -2670,7 +2764,7 @@
     </w:p>
     <w:p>
       <w:pPr>
-        <w:ind w:firstLine="708"/>
+        <w:ind w:left="708" w:firstLine="708"/>
         <w:rPr>
           <w:rFonts w:ascii="Times New Roman" w:hAnsi="Times New Roman" w:cs="Times New Roman"/>
           <w:color w:val="000000"/>
@@ -2713,7 +2807,7 @@
     </w:p>
     <w:p>
       <w:pPr>
-        <w:ind w:firstLine="708"/>
+        <w:ind w:left="708" w:firstLine="708"/>
         <w:rPr>
           <w:rFonts w:ascii="Times New Roman" w:hAnsi="Times New Roman" w:cs="Times New Roman"/>
           <w:color w:val="000000"/>
@@ -2772,7 +2866,27 @@
           <w:szCs w:val="17"/>
           <w:shd w:val="clear" w:color="auto" w:fill="FFFFFF"/>
         </w:rPr>
-        <w:t xml:space="preserve">1.3) </w:t>
+        <w:t>1.</w:t>
+      </w:r>
+      <w:r>
+        <w:rPr>
+          <w:rFonts w:ascii="Times New Roman" w:hAnsi="Times New Roman" w:cs="Times New Roman"/>
+          <w:color w:val="000000"/>
+          <w:sz w:val="24"/>
+          <w:szCs w:val="17"/>
+          <w:shd w:val="clear" w:color="auto" w:fill="FFFFFF"/>
+        </w:rPr>
+        <w:t>2</w:t>
+      </w:r>
+      <w:r>
+        <w:rPr>
+          <w:rFonts w:ascii="Times New Roman" w:hAnsi="Times New Roman" w:cs="Times New Roman"/>
+          <w:color w:val="000000"/>
+          <w:sz w:val="24"/>
+          <w:szCs w:val="17"/>
+          <w:shd w:val="clear" w:color="auto" w:fill="FFFFFF"/>
+        </w:rPr>
+        <w:t xml:space="preserve">) </w:t>
       </w:r>
       <w:r>
         <w:rPr>
@@ -2863,15 +2977,90 @@
     </w:p>
     <w:p>
       <w:pPr>
-        <w:ind w:firstLine="708"/>
-        <w:rPr>
-          <w:rFonts w:ascii="Times New Roman" w:hAnsi="Times New Roman" w:cs="Times New Roman"/>
-          <w:color w:val="000000"/>
-          <w:sz w:val="24"/>
-          <w:szCs w:val="17"/>
-          <w:shd w:val="clear" w:color="auto" w:fill="FFFFFF"/>
-        </w:rPr>
-      </w:pPr>
+        <w:rPr>
+          <w:rFonts w:ascii="Times New Roman" w:hAnsi="Times New Roman" w:cs="Times New Roman"/>
+          <w:color w:val="000000"/>
+          <w:sz w:val="24"/>
+          <w:szCs w:val="17"/>
+          <w:shd w:val="clear" w:color="auto" w:fill="FFFFFF"/>
+        </w:rPr>
+      </w:pPr>
+    </w:p>
+    <w:p>
+      <w:pPr>
+        <w:ind w:firstLine="426"/>
+        <w:rPr>
+          <w:rFonts w:ascii="Times New Roman" w:hAnsi="Times New Roman" w:cs="Times New Roman"/>
+          <w:color w:val="000000"/>
+          <w:sz w:val="24"/>
+          <w:szCs w:val="17"/>
+          <w:shd w:val="clear" w:color="auto" w:fill="FFFFFF"/>
+        </w:rPr>
+      </w:pPr>
+      <w:r>
+        <w:rPr>
+          <w:rFonts w:ascii="Times New Roman" w:hAnsi="Times New Roman" w:cs="Times New Roman"/>
+          <w:color w:val="000000"/>
+          <w:sz w:val="24"/>
+          <w:szCs w:val="17"/>
+          <w:shd w:val="clear" w:color="auto" w:fill="FFFFFF"/>
+        </w:rPr>
+        <w:lastRenderedPageBreak/>
+        <w:t>1.</w:t>
+      </w:r>
+      <w:r>
+        <w:rPr>
+          <w:rFonts w:ascii="Times New Roman" w:hAnsi="Times New Roman" w:cs="Times New Roman"/>
+          <w:color w:val="000000"/>
+          <w:sz w:val="24"/>
+          <w:szCs w:val="17"/>
+          <w:shd w:val="clear" w:color="auto" w:fill="FFFFFF"/>
+        </w:rPr>
+        <w:t>2</w:t>
+      </w:r>
+      <w:r>
+        <w:rPr>
+          <w:rFonts w:ascii="Times New Roman" w:hAnsi="Times New Roman" w:cs="Times New Roman"/>
+          <w:color w:val="000000"/>
+          <w:sz w:val="24"/>
+          <w:szCs w:val="17"/>
+          <w:shd w:val="clear" w:color="auto" w:fill="FFFFFF"/>
+        </w:rPr>
+        <w:t xml:space="preserve">.1) Анализ </w:t>
+      </w:r>
+      <w:r>
+        <w:rPr>
+          <w:rFonts w:ascii="Times New Roman" w:hAnsi="Times New Roman" w:cs="Times New Roman"/>
+          <w:color w:val="000000"/>
+          <w:sz w:val="24"/>
+          <w:szCs w:val="17"/>
+          <w:shd w:val="clear" w:color="auto" w:fill="FFFFFF"/>
+          <w:lang w:val="en-US"/>
+        </w:rPr>
+        <w:t>URL</w:t>
+      </w:r>
+    </w:p>
+    <w:p>
+      <w:pPr>
+        <w:ind w:firstLine="426"/>
+        <w:rPr>
+          <w:rFonts w:ascii="Times New Roman" w:hAnsi="Times New Roman" w:cs="Times New Roman"/>
+          <w:color w:val="000000"/>
+          <w:sz w:val="24"/>
+          <w:szCs w:val="17"/>
+          <w:shd w:val="clear" w:color="auto" w:fill="FFFFFF"/>
+        </w:rPr>
+      </w:pPr>
+      <w:r>
+        <w:rPr>
+          <w:rFonts w:ascii="Times New Roman" w:hAnsi="Times New Roman" w:cs="Times New Roman"/>
+          <w:color w:val="000000"/>
+          <w:sz w:val="24"/>
+          <w:szCs w:val="17"/>
+          <w:shd w:val="clear" w:color="auto" w:fill="FFFFFF"/>
+        </w:rPr>
+        <w:tab/>
+      </w:r>
       <w:r>
         <w:rPr>
           <w:rFonts w:ascii="Times New Roman" w:hAnsi="Times New Roman" w:cs="Times New Roman"/>
@@ -2906,38 +3095,28 @@
         <w:t>url</w:t>
       </w:r>
       <w:proofErr w:type="spellEnd"/>
-      <w:r>
-        <w:rPr>
-          <w:rFonts w:ascii="Times New Roman" w:hAnsi="Times New Roman" w:cs="Times New Roman"/>
-          <w:color w:val="000000"/>
-          <w:sz w:val="24"/>
-          <w:szCs w:val="17"/>
-          <w:shd w:val="clear" w:color="auto" w:fill="FFFFFF"/>
-        </w:rPr>
-        <w:t>-</w:t>
-      </w:r>
-      <w:r>
-        <w:rPr>
-          <w:rFonts w:ascii="Times New Roman" w:hAnsi="Times New Roman" w:cs="Times New Roman"/>
-          <w:color w:val="000000"/>
-          <w:sz w:val="24"/>
-          <w:szCs w:val="17"/>
-          <w:shd w:val="clear" w:color="auto" w:fill="FFFFFF"/>
-        </w:rPr>
-        <w:t>адрес страницы</w:t>
-      </w:r>
-    </w:p>
-    <w:p>
-      <w:pPr>
-        <w:ind w:firstLine="708"/>
-        <w:rPr>
-          <w:rFonts w:ascii="Times New Roman" w:hAnsi="Times New Roman" w:cs="Times New Roman"/>
-          <w:color w:val="000000"/>
-          <w:sz w:val="24"/>
-          <w:szCs w:val="17"/>
-          <w:shd w:val="clear" w:color="auto" w:fill="FFFFFF"/>
-        </w:rPr>
-      </w:pPr>
+    </w:p>
+    <w:p>
+      <w:pPr>
+        <w:ind w:firstLine="426"/>
+        <w:rPr>
+          <w:rFonts w:ascii="Times New Roman" w:hAnsi="Times New Roman" w:cs="Times New Roman"/>
+          <w:color w:val="000000"/>
+          <w:sz w:val="24"/>
+          <w:szCs w:val="17"/>
+          <w:shd w:val="clear" w:color="auto" w:fill="FFFFFF"/>
+        </w:rPr>
+      </w:pPr>
+      <w:r>
+        <w:rPr>
+          <w:rFonts w:ascii="Times New Roman" w:hAnsi="Times New Roman" w:cs="Times New Roman"/>
+          <w:color w:val="000000"/>
+          <w:sz w:val="24"/>
+          <w:szCs w:val="17"/>
+          <w:shd w:val="clear" w:color="auto" w:fill="FFFFFF"/>
+        </w:rPr>
+        <w:tab/>
+      </w:r>
       <w:r>
         <w:rPr>
           <w:rFonts w:ascii="Times New Roman" w:hAnsi="Times New Roman" w:cs="Times New Roman"/>
@@ -2957,6 +3136,376 @@
           <w:szCs w:val="17"/>
           <w:shd w:val="clear" w:color="auto" w:fill="FFFFFF"/>
         </w:rPr>
+        <w:t xml:space="preserve"> идентификатор и аргументы метода</w:t>
+      </w:r>
+    </w:p>
+    <w:p>
+      <w:pPr>
+        <w:ind w:firstLine="426"/>
+        <w:rPr>
+          <w:rFonts w:ascii="Times New Roman" w:hAnsi="Times New Roman" w:cs="Times New Roman"/>
+          <w:color w:val="000000"/>
+          <w:sz w:val="24"/>
+          <w:szCs w:val="17"/>
+          <w:shd w:val="clear" w:color="auto" w:fill="FFFFFF"/>
+        </w:rPr>
+      </w:pPr>
+      <w:r>
+        <w:rPr>
+          <w:rFonts w:ascii="Times New Roman" w:hAnsi="Times New Roman" w:cs="Times New Roman"/>
+          <w:color w:val="000000"/>
+          <w:sz w:val="24"/>
+          <w:szCs w:val="17"/>
+          <w:shd w:val="clear" w:color="auto" w:fill="FFFFFF"/>
+        </w:rPr>
+        <w:t>1.</w:t>
+      </w:r>
+      <w:r>
+        <w:rPr>
+          <w:rFonts w:ascii="Times New Roman" w:hAnsi="Times New Roman" w:cs="Times New Roman"/>
+          <w:color w:val="000000"/>
+          <w:sz w:val="24"/>
+          <w:szCs w:val="17"/>
+          <w:shd w:val="clear" w:color="auto" w:fill="FFFFFF"/>
+        </w:rPr>
+        <w:t>2</w:t>
+      </w:r>
+      <w:r>
+        <w:rPr>
+          <w:rFonts w:ascii="Times New Roman" w:hAnsi="Times New Roman" w:cs="Times New Roman"/>
+          <w:color w:val="000000"/>
+          <w:sz w:val="24"/>
+          <w:szCs w:val="17"/>
+          <w:shd w:val="clear" w:color="auto" w:fill="FFFFFF"/>
+        </w:rPr>
+        <w:t>.2) Формирование данных</w:t>
+      </w:r>
+    </w:p>
+    <w:p>
+      <w:pPr>
+        <w:ind w:firstLine="426"/>
+        <w:rPr>
+          <w:rFonts w:ascii="Times New Roman" w:hAnsi="Times New Roman" w:cs="Times New Roman"/>
+          <w:color w:val="000000"/>
+          <w:sz w:val="24"/>
+          <w:szCs w:val="17"/>
+          <w:shd w:val="clear" w:color="auto" w:fill="FFFFFF"/>
+        </w:rPr>
+      </w:pPr>
+      <w:r>
+        <w:rPr>
+          <w:rFonts w:ascii="Times New Roman" w:hAnsi="Times New Roman" w:cs="Times New Roman"/>
+          <w:color w:val="000000"/>
+          <w:sz w:val="24"/>
+          <w:szCs w:val="17"/>
+          <w:shd w:val="clear" w:color="auto" w:fill="FFFFFF"/>
+        </w:rPr>
+        <w:tab/>
+      </w:r>
+      <w:r>
+        <w:rPr>
+          <w:rFonts w:ascii="Times New Roman" w:hAnsi="Times New Roman" w:cs="Times New Roman"/>
+          <w:color w:val="000000"/>
+          <w:sz w:val="24"/>
+          <w:szCs w:val="17"/>
+          <w:u w:val="single"/>
+          <w:shd w:val="clear" w:color="auto" w:fill="FFFFFF"/>
+        </w:rPr>
+        <w:t>Входные данные:</w:t>
+      </w:r>
+      <w:r>
+        <w:rPr>
+          <w:rFonts w:ascii="Times New Roman" w:hAnsi="Times New Roman" w:cs="Times New Roman"/>
+          <w:color w:val="000000"/>
+          <w:sz w:val="24"/>
+          <w:szCs w:val="17"/>
+          <w:shd w:val="clear" w:color="auto" w:fill="FFFFFF"/>
+        </w:rPr>
+        <w:t xml:space="preserve"> идентификатор и аргументы метода</w:t>
+      </w:r>
+    </w:p>
+    <w:p>
+      <w:pPr>
+        <w:ind w:firstLine="426"/>
+        <w:rPr>
+          <w:rFonts w:ascii="Times New Roman" w:hAnsi="Times New Roman" w:cs="Times New Roman"/>
+          <w:color w:val="000000"/>
+          <w:sz w:val="24"/>
+          <w:szCs w:val="17"/>
+          <w:shd w:val="clear" w:color="auto" w:fill="FFFFFF"/>
+        </w:rPr>
+      </w:pPr>
+      <w:r>
+        <w:rPr>
+          <w:rFonts w:ascii="Times New Roman" w:hAnsi="Times New Roman" w:cs="Times New Roman"/>
+          <w:color w:val="000000"/>
+          <w:sz w:val="24"/>
+          <w:szCs w:val="17"/>
+          <w:shd w:val="clear" w:color="auto" w:fill="FFFFFF"/>
+        </w:rPr>
+        <w:tab/>
+      </w:r>
+      <w:r>
+        <w:rPr>
+          <w:rFonts w:ascii="Times New Roman" w:hAnsi="Times New Roman" w:cs="Times New Roman"/>
+          <w:color w:val="000000"/>
+          <w:sz w:val="24"/>
+          <w:szCs w:val="17"/>
+          <w:u w:val="single"/>
+          <w:shd w:val="clear" w:color="auto" w:fill="FFFFFF"/>
+        </w:rPr>
+        <w:t>Выходные данные:</w:t>
+      </w:r>
+      <w:r>
+        <w:rPr>
+          <w:rFonts w:ascii="Times New Roman" w:hAnsi="Times New Roman" w:cs="Times New Roman"/>
+          <w:color w:val="000000"/>
+          <w:sz w:val="24"/>
+          <w:szCs w:val="17"/>
+          <w:shd w:val="clear" w:color="auto" w:fill="FFFFFF"/>
+        </w:rPr>
+        <w:t xml:space="preserve"> массив данных</w:t>
+      </w:r>
+    </w:p>
+    <w:p>
+      <w:pPr>
+        <w:rPr>
+          <w:rFonts w:ascii="Times New Roman" w:hAnsi="Times New Roman" w:cs="Times New Roman"/>
+          <w:color w:val="000000"/>
+          <w:sz w:val="24"/>
+          <w:szCs w:val="17"/>
+          <w:shd w:val="clear" w:color="auto" w:fill="FFFFFF"/>
+        </w:rPr>
+      </w:pPr>
+      <w:r>
+        <w:rPr>
+          <w:rFonts w:ascii="Times New Roman" w:hAnsi="Times New Roman" w:cs="Times New Roman"/>
+          <w:color w:val="000000"/>
+          <w:sz w:val="24"/>
+          <w:szCs w:val="17"/>
+          <w:shd w:val="clear" w:color="auto" w:fill="FFFFFF"/>
+        </w:rPr>
+        <w:t>1.3) Модуль редактирования материалов</w:t>
+      </w:r>
+    </w:p>
+    <w:p>
+      <w:pPr>
+        <w:ind w:left="567"/>
+        <w:rPr>
+          <w:rFonts w:ascii="Times New Roman" w:hAnsi="Times New Roman" w:cs="Times New Roman"/>
+          <w:color w:val="000000"/>
+          <w:sz w:val="24"/>
+          <w:szCs w:val="17"/>
+          <w:shd w:val="clear" w:color="auto" w:fill="FFFFFF"/>
+        </w:rPr>
+      </w:pPr>
+      <w:r>
+        <w:rPr>
+          <w:rFonts w:ascii="Times New Roman" w:hAnsi="Times New Roman" w:cs="Times New Roman"/>
+          <w:color w:val="000000"/>
+          <w:sz w:val="24"/>
+          <w:szCs w:val="17"/>
+          <w:shd w:val="clear" w:color="auto" w:fill="FFFFFF"/>
+        </w:rPr>
+        <w:t>1.</w:t>
+      </w:r>
+      <w:r>
+        <w:rPr>
+          <w:rFonts w:ascii="Times New Roman" w:hAnsi="Times New Roman" w:cs="Times New Roman"/>
+          <w:color w:val="000000"/>
+          <w:sz w:val="24"/>
+          <w:szCs w:val="17"/>
+          <w:shd w:val="clear" w:color="auto" w:fill="FFFFFF"/>
+        </w:rPr>
+        <w:t>3.1</w:t>
+      </w:r>
+      <w:r>
+        <w:rPr>
+          <w:rFonts w:ascii="Times New Roman" w:hAnsi="Times New Roman" w:cs="Times New Roman"/>
+          <w:color w:val="000000"/>
+          <w:sz w:val="24"/>
+          <w:szCs w:val="17"/>
+          <w:shd w:val="clear" w:color="auto" w:fill="FFFFFF"/>
+        </w:rPr>
+        <w:t xml:space="preserve">) </w:t>
+      </w:r>
+      <w:r>
+        <w:rPr>
+          <w:rFonts w:ascii="Times New Roman" w:hAnsi="Times New Roman" w:cs="Times New Roman"/>
+          <w:color w:val="000000"/>
+          <w:sz w:val="24"/>
+          <w:szCs w:val="17"/>
+          <w:shd w:val="clear" w:color="auto" w:fill="FFFFFF"/>
+        </w:rPr>
+        <w:t>Модуль добавления, редактирования и удаления контента</w:t>
+      </w:r>
+    </w:p>
+    <w:p>
+      <w:pPr>
+        <w:ind w:left="708" w:firstLine="708"/>
+        <w:rPr>
+          <w:rFonts w:ascii="Times New Roman" w:hAnsi="Times New Roman" w:cs="Times New Roman"/>
+          <w:color w:val="000000"/>
+          <w:sz w:val="24"/>
+          <w:szCs w:val="17"/>
+          <w:shd w:val="clear" w:color="auto" w:fill="FFFFFF"/>
+        </w:rPr>
+      </w:pPr>
+      <w:r>
+        <w:rPr>
+          <w:rFonts w:ascii="Times New Roman" w:hAnsi="Times New Roman" w:cs="Times New Roman"/>
+          <w:color w:val="000000"/>
+          <w:sz w:val="24"/>
+          <w:szCs w:val="17"/>
+          <w:u w:val="single"/>
+          <w:shd w:val="clear" w:color="auto" w:fill="FFFFFF"/>
+        </w:rPr>
+        <w:t xml:space="preserve">Входные данные: </w:t>
+      </w:r>
+      <w:proofErr w:type="spellStart"/>
+      <w:r>
+        <w:rPr>
+          <w:rFonts w:ascii="Times New Roman" w:hAnsi="Times New Roman" w:cs="Times New Roman"/>
+          <w:color w:val="000000"/>
+          <w:sz w:val="24"/>
+          <w:szCs w:val="17"/>
+          <w:shd w:val="clear" w:color="auto" w:fill="FFFFFF"/>
+        </w:rPr>
+        <w:t>контент</w:t>
+      </w:r>
+      <w:proofErr w:type="spellEnd"/>
+      <w:r>
+        <w:rPr>
+          <w:rFonts w:ascii="Times New Roman" w:hAnsi="Times New Roman" w:cs="Times New Roman"/>
+          <w:color w:val="000000"/>
+          <w:sz w:val="24"/>
+          <w:szCs w:val="17"/>
+          <w:shd w:val="clear" w:color="auto" w:fill="FFFFFF"/>
+        </w:rPr>
+        <w:t xml:space="preserve"> (</w:t>
+      </w:r>
+      <w:r>
+        <w:rPr>
+          <w:rFonts w:ascii="Times New Roman" w:hAnsi="Times New Roman" w:cs="Times New Roman"/>
+          <w:color w:val="000000"/>
+          <w:sz w:val="24"/>
+          <w:szCs w:val="17"/>
+          <w:shd w:val="clear" w:color="auto" w:fill="FFFFFF"/>
+        </w:rPr>
+        <w:t>т</w:t>
+      </w:r>
+      <w:r>
+        <w:rPr>
+          <w:rFonts w:ascii="Times New Roman" w:hAnsi="Times New Roman" w:cs="Times New Roman"/>
+          <w:color w:val="000000"/>
+          <w:sz w:val="24"/>
+          <w:szCs w:val="17"/>
+          <w:shd w:val="clear" w:color="auto" w:fill="FFFFFF"/>
+        </w:rPr>
+        <w:t>екст</w:t>
+      </w:r>
+      <w:r>
+        <w:rPr>
+          <w:rFonts w:ascii="Times New Roman" w:hAnsi="Times New Roman" w:cs="Times New Roman"/>
+          <w:color w:val="000000"/>
+          <w:sz w:val="24"/>
+          <w:szCs w:val="17"/>
+          <w:shd w:val="clear" w:color="auto" w:fill="FFFFFF"/>
+        </w:rPr>
+        <w:t>, и</w:t>
+      </w:r>
+      <w:r>
+        <w:rPr>
+          <w:rFonts w:ascii="Times New Roman" w:hAnsi="Times New Roman" w:cs="Times New Roman"/>
+          <w:color w:val="000000"/>
+          <w:sz w:val="24"/>
+          <w:szCs w:val="17"/>
+          <w:shd w:val="clear" w:color="auto" w:fill="FFFFFF"/>
+        </w:rPr>
+        <w:t>зображения</w:t>
+      </w:r>
+      <w:r>
+        <w:rPr>
+          <w:rFonts w:ascii="Times New Roman" w:hAnsi="Times New Roman" w:cs="Times New Roman"/>
+          <w:color w:val="000000"/>
+          <w:sz w:val="24"/>
+          <w:szCs w:val="17"/>
+          <w:shd w:val="clear" w:color="auto" w:fill="FFFFFF"/>
+        </w:rPr>
+        <w:t>, ф</w:t>
+      </w:r>
+      <w:r>
+        <w:rPr>
+          <w:rFonts w:ascii="Times New Roman" w:hAnsi="Times New Roman" w:cs="Times New Roman"/>
+          <w:color w:val="000000"/>
+          <w:sz w:val="24"/>
+          <w:szCs w:val="17"/>
+          <w:shd w:val="clear" w:color="auto" w:fill="FFFFFF"/>
+        </w:rPr>
+        <w:t>айлы</w:t>
+      </w:r>
+      <w:r>
+        <w:rPr>
+          <w:rFonts w:ascii="Times New Roman" w:hAnsi="Times New Roman" w:cs="Times New Roman"/>
+          <w:color w:val="000000"/>
+          <w:sz w:val="24"/>
+          <w:szCs w:val="17"/>
+          <w:shd w:val="clear" w:color="auto" w:fill="FFFFFF"/>
+        </w:rPr>
+        <w:t>, с</w:t>
+      </w:r>
+      <w:r>
+        <w:rPr>
+          <w:rFonts w:ascii="Times New Roman" w:hAnsi="Times New Roman" w:cs="Times New Roman"/>
+          <w:color w:val="000000"/>
+          <w:sz w:val="24"/>
+          <w:szCs w:val="17"/>
+          <w:shd w:val="clear" w:color="auto" w:fill="FFFFFF"/>
+        </w:rPr>
+        <w:t>сылки</w:t>
+      </w:r>
+      <w:r>
+        <w:rPr>
+          <w:rFonts w:ascii="Times New Roman" w:hAnsi="Times New Roman" w:cs="Times New Roman"/>
+          <w:color w:val="000000"/>
+          <w:sz w:val="24"/>
+          <w:szCs w:val="17"/>
+          <w:shd w:val="clear" w:color="auto" w:fill="FFFFFF"/>
+        </w:rPr>
+        <w:t>) и тэги</w:t>
+      </w:r>
+    </w:p>
+    <w:p>
+      <w:pPr>
+        <w:ind w:left="708" w:firstLine="708"/>
+        <w:rPr>
+          <w:rFonts w:ascii="Times New Roman" w:hAnsi="Times New Roman" w:cs="Times New Roman"/>
+          <w:color w:val="000000"/>
+          <w:sz w:val="24"/>
+          <w:szCs w:val="17"/>
+          <w:shd w:val="clear" w:color="auto" w:fill="FFFFFF"/>
+        </w:rPr>
+      </w:pPr>
+      <w:r>
+        <w:rPr>
+          <w:rFonts w:ascii="Times New Roman" w:hAnsi="Times New Roman" w:cs="Times New Roman"/>
+          <w:color w:val="000000"/>
+          <w:sz w:val="24"/>
+          <w:szCs w:val="17"/>
+          <w:u w:val="single"/>
+          <w:shd w:val="clear" w:color="auto" w:fill="FFFFFF"/>
+        </w:rPr>
+        <w:t>Выходные данные:</w:t>
+      </w:r>
+      <w:r>
+        <w:rPr>
+          <w:rFonts w:ascii="Times New Roman" w:hAnsi="Times New Roman" w:cs="Times New Roman"/>
+          <w:color w:val="000000"/>
+          <w:sz w:val="24"/>
+          <w:szCs w:val="17"/>
+          <w:u w:val="single"/>
+          <w:shd w:val="clear" w:color="auto" w:fill="FFFFFF"/>
+        </w:rPr>
         <w:t xml:space="preserve"> </w:t>
       </w:r>
       <w:r>
@@ -2967,44 +3516,54 @@
           <w:szCs w:val="17"/>
           <w:shd w:val="clear" w:color="auto" w:fill="FFFFFF"/>
         </w:rPr>
-        <w:t>данные из БД</w:t>
-      </w:r>
-    </w:p>
-    <w:p>
-      <w:pPr>
-        <w:rPr>
-          <w:rFonts w:ascii="Times New Roman" w:hAnsi="Times New Roman" w:cs="Times New Roman"/>
-          <w:color w:val="000000"/>
-          <w:sz w:val="24"/>
-          <w:szCs w:val="17"/>
-          <w:shd w:val="clear" w:color="auto" w:fill="FFFFFF"/>
-        </w:rPr>
-      </w:pPr>
-      <w:r>
-        <w:rPr>
-          <w:rFonts w:ascii="Times New Roman" w:hAnsi="Times New Roman" w:cs="Times New Roman"/>
-          <w:color w:val="000000"/>
-          <w:sz w:val="24"/>
-          <w:szCs w:val="17"/>
-          <w:shd w:val="clear" w:color="auto" w:fill="FFFFFF"/>
-        </w:rPr>
-        <w:lastRenderedPageBreak/>
-        <w:t xml:space="preserve">1.4) </w:t>
-      </w:r>
-      <w:r>
-        <w:rPr>
-          <w:rFonts w:ascii="Times New Roman" w:hAnsi="Times New Roman" w:cs="Times New Roman"/>
-          <w:color w:val="000000"/>
-          <w:sz w:val="24"/>
-          <w:szCs w:val="17"/>
-          <w:shd w:val="clear" w:color="auto" w:fill="FFFFFF"/>
-        </w:rPr>
-        <w:t>Модуль добавления, редактирования и удаления контента</w:t>
-      </w:r>
-    </w:p>
-    <w:p>
-      <w:pPr>
-        <w:ind w:firstLine="708"/>
+        <w:t>новая/измененная запись контента в БД</w:t>
+      </w:r>
+    </w:p>
+    <w:p>
+      <w:pPr>
+        <w:ind w:left="567"/>
+        <w:rPr>
+          <w:rFonts w:ascii="Times New Roman" w:hAnsi="Times New Roman" w:cs="Times New Roman"/>
+          <w:color w:val="000000"/>
+          <w:sz w:val="24"/>
+          <w:szCs w:val="17"/>
+          <w:shd w:val="clear" w:color="auto" w:fill="FFFFFF"/>
+        </w:rPr>
+      </w:pPr>
+      <w:r>
+        <w:rPr>
+          <w:rFonts w:ascii="Times New Roman" w:hAnsi="Times New Roman" w:cs="Times New Roman"/>
+          <w:color w:val="000000"/>
+          <w:sz w:val="24"/>
+          <w:szCs w:val="17"/>
+          <w:shd w:val="clear" w:color="auto" w:fill="FFFFFF"/>
+        </w:rPr>
+        <w:t>1.</w:t>
+      </w:r>
+      <w:r>
+        <w:rPr>
+          <w:rFonts w:ascii="Times New Roman" w:hAnsi="Times New Roman" w:cs="Times New Roman"/>
+          <w:color w:val="000000"/>
+          <w:sz w:val="24"/>
+          <w:szCs w:val="17"/>
+          <w:shd w:val="clear" w:color="auto" w:fill="FFFFFF"/>
+        </w:rPr>
+        <w:t>3.2</w:t>
+      </w:r>
+      <w:r>
+        <w:rPr>
+          <w:rFonts w:ascii="Times New Roman" w:hAnsi="Times New Roman" w:cs="Times New Roman"/>
+          <w:color w:val="000000"/>
+          <w:sz w:val="24"/>
+          <w:szCs w:val="17"/>
+          <w:shd w:val="clear" w:color="auto" w:fill="FFFFFF"/>
+        </w:rPr>
+        <w:t>) Модуль добавления, редактирования и удаления комментариев</w:t>
+      </w:r>
+    </w:p>
+    <w:p>
+      <w:pPr>
+        <w:ind w:left="708" w:firstLine="708"/>
         <w:rPr>
           <w:rFonts w:ascii="Times New Roman" w:hAnsi="Times New Roman" w:cs="Times New Roman"/>
           <w:color w:val="000000"/>
@@ -3022,17 +3581,37 @@
           <w:u w:val="single"/>
           <w:shd w:val="clear" w:color="auto" w:fill="FFFFFF"/>
         </w:rPr>
-        <w:t xml:space="preserve">Входные данные: </w:t>
-      </w:r>
-      <w:r>
-        <w:rPr>
-          <w:rFonts w:ascii="Times New Roman" w:hAnsi="Times New Roman" w:cs="Times New Roman"/>
-          <w:color w:val="000000"/>
-          <w:sz w:val="24"/>
-          <w:szCs w:val="17"/>
-          <w:shd w:val="clear" w:color="auto" w:fill="FFFFFF"/>
-        </w:rPr>
-        <w:t>контент (</w:t>
+        <w:t>Входные данные:</w:t>
+      </w:r>
+      <w:r>
+        <w:rPr>
+          <w:rFonts w:ascii="Times New Roman" w:hAnsi="Times New Roman" w:cs="Times New Roman"/>
+          <w:color w:val="000000"/>
+          <w:sz w:val="24"/>
+          <w:szCs w:val="17"/>
+          <w:shd w:val="clear" w:color="auto" w:fill="FFFFFF"/>
+        </w:rPr>
+        <w:t xml:space="preserve"> </w:t>
+      </w:r>
+      <w:r>
+        <w:rPr>
+          <w:rFonts w:ascii="Times New Roman" w:hAnsi="Times New Roman" w:cs="Times New Roman"/>
+          <w:color w:val="000000"/>
+          <w:sz w:val="24"/>
+          <w:szCs w:val="17"/>
+          <w:shd w:val="clear" w:color="auto" w:fill="FFFFFF"/>
+        </w:rPr>
+        <w:t xml:space="preserve">комментарий </w:t>
+      </w:r>
+      <w:r>
+        <w:rPr>
+          <w:rFonts w:ascii="Times New Roman" w:hAnsi="Times New Roman" w:cs="Times New Roman"/>
+          <w:color w:val="000000"/>
+          <w:sz w:val="24"/>
+          <w:szCs w:val="17"/>
+          <w:shd w:val="clear" w:color="auto" w:fill="FFFFFF"/>
+        </w:rPr>
+        <w:t>(</w:t>
       </w:r>
       <w:r>
         <w:rPr>
@@ -3082,26 +3661,6 @@
           <w:szCs w:val="17"/>
           <w:shd w:val="clear" w:color="auto" w:fill="FFFFFF"/>
         </w:rPr>
-        <w:t>, ф</w:t>
-      </w:r>
-      <w:r>
-        <w:rPr>
-          <w:rFonts w:ascii="Times New Roman" w:hAnsi="Times New Roman" w:cs="Times New Roman"/>
-          <w:color w:val="000000"/>
-          <w:sz w:val="24"/>
-          <w:szCs w:val="17"/>
-          <w:shd w:val="clear" w:color="auto" w:fill="FFFFFF"/>
-        </w:rPr>
-        <w:t>айлы</w:t>
-      </w:r>
-      <w:r>
-        <w:rPr>
-          <w:rFonts w:ascii="Times New Roman" w:hAnsi="Times New Roman" w:cs="Times New Roman"/>
-          <w:color w:val="000000"/>
-          <w:sz w:val="24"/>
-          <w:szCs w:val="17"/>
-          <w:shd w:val="clear" w:color="auto" w:fill="FFFFFF"/>
-        </w:rPr>
         <w:t>, с</w:t>
       </w:r>
       <w:r>
@@ -3122,12 +3681,12 @@
           <w:szCs w:val="17"/>
           <w:shd w:val="clear" w:color="auto" w:fill="FFFFFF"/>
         </w:rPr>
-        <w:t>) и тэги</w:t>
-      </w:r>
-    </w:p>
-    <w:p>
-      <w:pPr>
-        <w:ind w:firstLine="708"/>
+        <w:t>)</w:t>
+      </w:r>
+    </w:p>
+    <w:p>
+      <w:pPr>
+        <w:ind w:left="708" w:firstLine="708"/>
         <w:rPr>
           <w:rFonts w:ascii="Times New Roman" w:hAnsi="Times New Roman" w:cs="Times New Roman"/>
           <w:color w:val="000000"/>
@@ -3153,194 +3712,6 @@
           <w:color w:val="000000"/>
           <w:sz w:val="24"/>
           <w:szCs w:val="17"/>
-          <w:u w:val="single"/>
-          <w:shd w:val="clear" w:color="auto" w:fill="FFFFFF"/>
-        </w:rPr>
-        <w:t xml:space="preserve"> </w:t>
-      </w:r>
-      <w:r>
-        <w:rPr>
-          <w:rFonts w:ascii="Times New Roman" w:hAnsi="Times New Roman" w:cs="Times New Roman"/>
-          <w:color w:val="000000"/>
-          <w:sz w:val="24"/>
-          <w:szCs w:val="17"/>
-          <w:shd w:val="clear" w:color="auto" w:fill="FFFFFF"/>
-        </w:rPr>
-        <w:t>новая/измененная запись контента в БД</w:t>
-      </w:r>
-    </w:p>
-    <w:p>
-      <w:pPr>
-        <w:rPr>
-          <w:rFonts w:ascii="Times New Roman" w:hAnsi="Times New Roman" w:cs="Times New Roman"/>
-          <w:color w:val="000000"/>
-          <w:sz w:val="24"/>
-          <w:szCs w:val="17"/>
-          <w:shd w:val="clear" w:color="auto" w:fill="FFFFFF"/>
-        </w:rPr>
-      </w:pPr>
-      <w:r>
-        <w:rPr>
-          <w:rFonts w:ascii="Times New Roman" w:hAnsi="Times New Roman" w:cs="Times New Roman"/>
-          <w:color w:val="000000"/>
-          <w:sz w:val="24"/>
-          <w:szCs w:val="17"/>
-          <w:shd w:val="clear" w:color="auto" w:fill="FFFFFF"/>
-        </w:rPr>
-        <w:t>1.5) Модуль добавления, редактирования и удаления комментариев</w:t>
-      </w:r>
-    </w:p>
-    <w:p>
-      <w:pPr>
-        <w:ind w:firstLine="708"/>
-        <w:rPr>
-          <w:rFonts w:ascii="Times New Roman" w:hAnsi="Times New Roman" w:cs="Times New Roman"/>
-          <w:color w:val="000000"/>
-          <w:sz w:val="24"/>
-          <w:szCs w:val="17"/>
-          <w:shd w:val="clear" w:color="auto" w:fill="FFFFFF"/>
-        </w:rPr>
-      </w:pPr>
-      <w:r>
-        <w:rPr>
-          <w:rFonts w:ascii="Times New Roman" w:hAnsi="Times New Roman" w:cs="Times New Roman"/>
-          <w:color w:val="000000"/>
-          <w:sz w:val="24"/>
-          <w:szCs w:val="17"/>
-          <w:u w:val="single"/>
-          <w:shd w:val="clear" w:color="auto" w:fill="FFFFFF"/>
-        </w:rPr>
-        <w:t>Входные данные:</w:t>
-      </w:r>
-      <w:r>
-        <w:rPr>
-          <w:rFonts w:ascii="Times New Roman" w:hAnsi="Times New Roman" w:cs="Times New Roman"/>
-          <w:color w:val="000000"/>
-          <w:sz w:val="24"/>
-          <w:szCs w:val="17"/>
-          <w:shd w:val="clear" w:color="auto" w:fill="FFFFFF"/>
-        </w:rPr>
-        <w:t xml:space="preserve"> </w:t>
-      </w:r>
-      <w:r>
-        <w:rPr>
-          <w:rFonts w:ascii="Times New Roman" w:hAnsi="Times New Roman" w:cs="Times New Roman"/>
-          <w:color w:val="000000"/>
-          <w:sz w:val="24"/>
-          <w:szCs w:val="17"/>
-          <w:shd w:val="clear" w:color="auto" w:fill="FFFFFF"/>
-        </w:rPr>
-        <w:t xml:space="preserve">комментарий </w:t>
-      </w:r>
-      <w:r>
-        <w:rPr>
-          <w:rFonts w:ascii="Times New Roman" w:hAnsi="Times New Roman" w:cs="Times New Roman"/>
-          <w:color w:val="000000"/>
-          <w:sz w:val="24"/>
-          <w:szCs w:val="17"/>
-          <w:shd w:val="clear" w:color="auto" w:fill="FFFFFF"/>
-        </w:rPr>
-        <w:t>(</w:t>
-      </w:r>
-      <w:r>
-        <w:rPr>
-          <w:rFonts w:ascii="Times New Roman" w:hAnsi="Times New Roman" w:cs="Times New Roman"/>
-          <w:color w:val="000000"/>
-          <w:sz w:val="24"/>
-          <w:szCs w:val="17"/>
-          <w:shd w:val="clear" w:color="auto" w:fill="FFFFFF"/>
-        </w:rPr>
-        <w:t>т</w:t>
-      </w:r>
-      <w:r>
-        <w:rPr>
-          <w:rFonts w:ascii="Times New Roman" w:hAnsi="Times New Roman" w:cs="Times New Roman"/>
-          <w:color w:val="000000"/>
-          <w:sz w:val="24"/>
-          <w:szCs w:val="17"/>
-          <w:shd w:val="clear" w:color="auto" w:fill="FFFFFF"/>
-        </w:rPr>
-        <w:t>екст</w:t>
-      </w:r>
-      <w:r>
-        <w:rPr>
-          <w:rFonts w:ascii="Times New Roman" w:hAnsi="Times New Roman" w:cs="Times New Roman"/>
-          <w:color w:val="000000"/>
-          <w:sz w:val="24"/>
-          <w:szCs w:val="17"/>
-          <w:shd w:val="clear" w:color="auto" w:fill="FFFFFF"/>
-        </w:rPr>
-        <w:t>, и</w:t>
-      </w:r>
-      <w:r>
-        <w:rPr>
-          <w:rFonts w:ascii="Times New Roman" w:hAnsi="Times New Roman" w:cs="Times New Roman"/>
-          <w:color w:val="000000"/>
-          <w:sz w:val="24"/>
-          <w:szCs w:val="17"/>
-          <w:shd w:val="clear" w:color="auto" w:fill="FFFFFF"/>
-        </w:rPr>
-        <w:t>зображения</w:t>
-      </w:r>
-      <w:r>
-        <w:rPr>
-          <w:rFonts w:ascii="Times New Roman" w:hAnsi="Times New Roman" w:cs="Times New Roman"/>
-          <w:color w:val="000000"/>
-          <w:sz w:val="24"/>
-          <w:szCs w:val="17"/>
-          <w:shd w:val="clear" w:color="auto" w:fill="FFFFFF"/>
-        </w:rPr>
-        <w:t>, с</w:t>
-      </w:r>
-      <w:r>
-        <w:rPr>
-          <w:rFonts w:ascii="Times New Roman" w:hAnsi="Times New Roman" w:cs="Times New Roman"/>
-          <w:color w:val="000000"/>
-          <w:sz w:val="24"/>
-          <w:szCs w:val="17"/>
-          <w:shd w:val="clear" w:color="auto" w:fill="FFFFFF"/>
-        </w:rPr>
-        <w:t>сылки</w:t>
-      </w:r>
-      <w:r>
-        <w:rPr>
-          <w:rFonts w:ascii="Times New Roman" w:hAnsi="Times New Roman" w:cs="Times New Roman"/>
-          <w:color w:val="000000"/>
-          <w:sz w:val="24"/>
-          <w:szCs w:val="17"/>
-          <w:shd w:val="clear" w:color="auto" w:fill="FFFFFF"/>
-        </w:rPr>
-        <w:t>)</w:t>
-      </w:r>
-    </w:p>
-    <w:p>
-      <w:pPr>
-        <w:ind w:firstLine="708"/>
-        <w:rPr>
-          <w:rFonts w:ascii="Times New Roman" w:hAnsi="Times New Roman" w:cs="Times New Roman"/>
-          <w:color w:val="000000"/>
-          <w:sz w:val="24"/>
-          <w:szCs w:val="17"/>
-          <w:shd w:val="clear" w:color="auto" w:fill="FFFFFF"/>
-        </w:rPr>
-      </w:pPr>
-      <w:r>
-        <w:rPr>
-          <w:rFonts w:ascii="Times New Roman" w:hAnsi="Times New Roman" w:cs="Times New Roman"/>
-          <w:color w:val="000000"/>
-          <w:sz w:val="24"/>
-          <w:szCs w:val="17"/>
-          <w:u w:val="single"/>
-          <w:shd w:val="clear" w:color="auto" w:fill="FFFFFF"/>
-        </w:rPr>
-        <w:t>Выходные данные:</w:t>
-      </w:r>
-      <w:r>
-        <w:rPr>
-          <w:rFonts w:ascii="Times New Roman" w:hAnsi="Times New Roman" w:cs="Times New Roman"/>
-          <w:color w:val="000000"/>
-          <w:sz w:val="24"/>
-          <w:szCs w:val="17"/>
           <w:shd w:val="clear" w:color="auto" w:fill="FFFFFF"/>
         </w:rPr>
         <w:t xml:space="preserve"> новая/измененная запись комментария в БД</w:t>
@@ -3364,18 +3735,50 @@
           <w:szCs w:val="17"/>
           <w:shd w:val="clear" w:color="auto" w:fill="FFFFFF"/>
         </w:rPr>
-        <w:t xml:space="preserve">1.6) </w:t>
-      </w:r>
-      <w:r>
-        <w:rPr>
-          <w:rFonts w:ascii="Times New Roman" w:hAnsi="Times New Roman" w:cs="Times New Roman"/>
-          <w:color w:val="000000"/>
-          <w:sz w:val="24"/>
-          <w:szCs w:val="17"/>
-          <w:shd w:val="clear" w:color="auto" w:fill="FFFFFF"/>
-        </w:rPr>
-        <w:t>Модуль поиска контента</w:t>
-      </w:r>
+        <w:t>1.</w:t>
+      </w:r>
+      <w:r>
+        <w:rPr>
+          <w:rFonts w:ascii="Times New Roman" w:hAnsi="Times New Roman" w:cs="Times New Roman"/>
+          <w:color w:val="000000"/>
+          <w:sz w:val="24"/>
+          <w:szCs w:val="17"/>
+          <w:shd w:val="clear" w:color="auto" w:fill="FFFFFF"/>
+        </w:rPr>
+        <w:t>4</w:t>
+      </w:r>
+      <w:r>
+        <w:rPr>
+          <w:rFonts w:ascii="Times New Roman" w:hAnsi="Times New Roman" w:cs="Times New Roman"/>
+          <w:color w:val="000000"/>
+          <w:sz w:val="24"/>
+          <w:szCs w:val="17"/>
+          <w:shd w:val="clear" w:color="auto" w:fill="FFFFFF"/>
+        </w:rPr>
+        <w:t xml:space="preserve">) </w:t>
+      </w:r>
+      <w:r>
+        <w:rPr>
+          <w:rFonts w:ascii="Times New Roman" w:hAnsi="Times New Roman" w:cs="Times New Roman"/>
+          <w:color w:val="000000"/>
+          <w:sz w:val="24"/>
+          <w:szCs w:val="17"/>
+          <w:shd w:val="clear" w:color="auto" w:fill="FFFFFF"/>
+        </w:rPr>
+        <w:t xml:space="preserve">Модуль поиска </w:t>
+      </w:r>
+      <w:proofErr w:type="spellStart"/>
+      <w:r>
+        <w:rPr>
+          <w:rFonts w:ascii="Times New Roman" w:hAnsi="Times New Roman" w:cs="Times New Roman"/>
+          <w:color w:val="000000"/>
+          <w:sz w:val="24"/>
+          <w:szCs w:val="17"/>
+          <w:shd w:val="clear" w:color="auto" w:fill="FFFFFF"/>
+        </w:rPr>
+        <w:t>контента</w:t>
+      </w:r>
+      <w:proofErr w:type="spellEnd"/>
     </w:p>
     <w:p>
       <w:pPr>
@@ -3749,6 +4152,7 @@
           <w:szCs w:val="17"/>
           <w:shd w:val="clear" w:color="auto" w:fill="FFFFFF"/>
         </w:rPr>
+        <w:lastRenderedPageBreak/>
         <w:tab/>
       </w:r>
       <w:r>
@@ -4003,7 +4407,6 @@
           <w:szCs w:val="17"/>
           <w:shd w:val="clear" w:color="auto" w:fill="FFFFFF"/>
         </w:rPr>
-        <w:lastRenderedPageBreak/>
         <w:t>2.4</w:t>
       </w:r>
       <w:r>
@@ -4686,17 +5089,8 @@
       </w:r>
     </w:p>
     <w:p>
-      <w:pPr>
-        <w:rPr>
-          <w:rFonts w:ascii="Times New Roman" w:hAnsi="Times New Roman" w:cs="Times New Roman"/>
-          <w:color w:val="000000"/>
-          <w:sz w:val="24"/>
-          <w:szCs w:val="17"/>
-          <w:shd w:val="clear" w:color="auto" w:fill="FFFFFF"/>
-        </w:rPr>
-      </w:pPr>
-      <w:r>
-        <w:object w:dxaOrig="8417" w:dyaOrig="9437">
+      <w:r>
+        <w:object w:dxaOrig="9717" w:dyaOrig="10203">
           <v:shapetype id="_x0000_t75" coordsize="21600,21600" o:spt="75" o:preferrelative="t" path="m@4@5l@4@11@9@11@9@5xe" filled="f" stroked="f">
             <v:stroke joinstyle="miter"/>
             <v:formulas>
@@ -4716,12 +5110,23 @@
             <v:path o:extrusionok="f" gradientshapeok="t" o:connecttype="rect"/>
             <o:lock v:ext="edit" aspectratio="t"/>
           </v:shapetype>
-          <v:shape id="_x0000_i1025" type="#_x0000_t75" style="width:420.75pt;height:471.75pt" o:ole="">
+          <v:shape id="_x0000_i1025" type="#_x0000_t75" style="width:467.25pt;height:490.5pt" o:ole="">
             <v:imagedata r:id="rId5" o:title=""/>
           </v:shape>
-          <o:OLEObject Type="Embed" ProgID="Visio.Drawing.11" ShapeID="_x0000_i1025" DrawAspect="Content" ObjectID="_1510568357" r:id="rId6"/>
+          <o:OLEObject Type="Embed" ProgID="Visio.Drawing.11" ShapeID="_x0000_i1025" DrawAspect="Content" ObjectID="_1511003745" r:id="rId6"/>
         </w:object>
       </w:r>
+    </w:p>
+    <w:p>
+      <w:pPr>
+        <w:rPr>
+          <w:rFonts w:ascii="Times New Roman" w:hAnsi="Times New Roman" w:cs="Times New Roman"/>
+          <w:color w:val="000000"/>
+          <w:sz w:val="24"/>
+          <w:szCs w:val="17"/>
+          <w:shd w:val="clear" w:color="auto" w:fill="FFFFFF"/>
+        </w:rPr>
+      </w:pPr>
     </w:p>
     <w:sectPr>
       <w:pgSz w:w="11906" w:h="16838"/>

</xml_diff>

<commit_message>
LAB 3 and some modified things, just because
</commit_message>
<xml_diff>
--- a/Студхаб (Воронков, Фогель)/LAB2.docx
+++ b/Студхаб (Воронков, Фогель)/LAB2.docx
@@ -2416,7 +2416,6 @@
           <w:sz w:val="24"/>
           <w:szCs w:val="17"/>
           <w:shd w:val="clear" w:color="auto" w:fill="FFFFFF"/>
-          <w:lang w:val="en-US"/>
         </w:rPr>
       </w:pPr>
       <w:r>
@@ -5113,9 +5112,1093 @@
           <v:shape id="_x0000_i1025" type="#_x0000_t75" style="width:467.25pt;height:490.5pt" o:ole="">
             <v:imagedata r:id="rId5" o:title=""/>
           </v:shape>
-          <o:OLEObject Type="Embed" ProgID="Visio.Drawing.11" ShapeID="_x0000_i1025" DrawAspect="Content" ObjectID="_1511003745" r:id="rId6"/>
+          <o:OLEObject Type="Embed" ProgID="Visio.Drawing.11" ShapeID="_x0000_i1025" DrawAspect="Content" ObjectID="_1511942926" r:id="rId6"/>
         </w:object>
       </w:r>
+    </w:p>
+    <w:p/>
+    <w:p>
+      <w:pPr>
+        <w:jc w:val="center"/>
+        <w:rPr>
+          <w:rFonts w:ascii="Times New Roman" w:hAnsi="Times New Roman" w:cs="Times New Roman"/>
+          <w:sz w:val="24"/>
+        </w:rPr>
+      </w:pPr>
+      <w:r>
+        <w:rPr>
+          <w:rFonts w:ascii="Times New Roman" w:hAnsi="Times New Roman" w:cs="Times New Roman"/>
+          <w:sz w:val="24"/>
+        </w:rPr>
+        <w:t>ИНТЕРФЕЙСЫ СИСТЕМЫ</w:t>
+      </w:r>
+    </w:p>
+    <w:p>
+      <w:pPr>
+        <w:autoSpaceDE w:val="0"/>
+        <w:adjustRightInd w:val="0"/>
+        <w:ind w:left="567"/>
+        <w:rPr>
+          <w:rFonts w:ascii="Times New Roman" w:hAnsi="Times New Roman" w:cs="Times New Roman"/>
+          <w:sz w:val="24"/>
+          <w:szCs w:val="19"/>
+          <w:highlight w:val="white"/>
+        </w:rPr>
+      </w:pPr>
+      <w:r>
+        <w:rPr>
+          <w:rFonts w:ascii="Times New Roman" w:hAnsi="Times New Roman" w:cs="Times New Roman"/>
+          <w:szCs w:val="19"/>
+          <w:highlight w:val="white"/>
+        </w:rPr>
+        <w:t>Управление правами:</w:t>
+      </w:r>
+    </w:p>
+    <w:p>
+      <w:pPr>
+        <w:autoSpaceDE w:val="0"/>
+        <w:adjustRightInd w:val="0"/>
+        <w:ind w:left="567"/>
+        <w:rPr>
+          <w:rFonts w:ascii="Consolas" w:hAnsi="Consolas" w:cs="Consolas"/>
+          <w:color w:val="000000"/>
+          <w:sz w:val="19"/>
+          <w:szCs w:val="19"/>
+          <w:highlight w:val="white"/>
+        </w:rPr>
+      </w:pPr>
+      <w:proofErr w:type="gramStart"/>
+      <w:r>
+        <w:rPr>
+          <w:rFonts w:ascii="Consolas" w:hAnsi="Consolas" w:cs="Consolas"/>
+          <w:color w:val="0000FF"/>
+          <w:sz w:val="19"/>
+          <w:szCs w:val="19"/>
+          <w:highlight w:val="white"/>
+          <w:lang w:val="en-US"/>
+        </w:rPr>
+        <w:t>interface</w:t>
+      </w:r>
+      <w:proofErr w:type="gramEnd"/>
+      <w:r>
+        <w:rPr>
+          <w:rFonts w:ascii="Consolas" w:hAnsi="Consolas" w:cs="Consolas"/>
+          <w:color w:val="000000"/>
+          <w:sz w:val="19"/>
+          <w:szCs w:val="19"/>
+          <w:highlight w:val="white"/>
+        </w:rPr>
+        <w:t xml:space="preserve"> </w:t>
+      </w:r>
+      <w:proofErr w:type="spellStart"/>
+      <w:r>
+        <w:rPr>
+          <w:rFonts w:ascii="Consolas" w:hAnsi="Consolas" w:cs="Consolas"/>
+          <w:color w:val="2B91AF"/>
+          <w:sz w:val="19"/>
+          <w:szCs w:val="19"/>
+          <w:highlight w:val="white"/>
+          <w:lang w:val="en-US"/>
+        </w:rPr>
+        <w:t>IManageRights</w:t>
+      </w:r>
+      <w:proofErr w:type="spellEnd"/>
+    </w:p>
+    <w:p>
+      <w:pPr>
+        <w:autoSpaceDE w:val="0"/>
+        <w:adjustRightInd w:val="0"/>
+        <w:ind w:left="567"/>
+        <w:rPr>
+          <w:rFonts w:ascii="Consolas" w:hAnsi="Consolas" w:cs="Consolas"/>
+          <w:color w:val="000000"/>
+          <w:sz w:val="19"/>
+          <w:szCs w:val="19"/>
+          <w:highlight w:val="white"/>
+        </w:rPr>
+      </w:pPr>
+      <w:r>
+        <w:rPr>
+          <w:rFonts w:ascii="Consolas" w:hAnsi="Consolas" w:cs="Consolas"/>
+          <w:color w:val="000000"/>
+          <w:sz w:val="19"/>
+          <w:szCs w:val="19"/>
+          <w:highlight w:val="white"/>
+        </w:rPr>
+        <w:t>{</w:t>
+      </w:r>
+    </w:p>
+    <w:p>
+      <w:pPr>
+        <w:autoSpaceDE w:val="0"/>
+        <w:adjustRightInd w:val="0"/>
+        <w:rPr>
+          <w:rFonts w:ascii="Consolas" w:hAnsi="Consolas" w:cs="Consolas"/>
+          <w:color w:val="000000"/>
+          <w:sz w:val="19"/>
+          <w:szCs w:val="19"/>
+          <w:highlight w:val="white"/>
+          <w:lang w:val="en-US"/>
+        </w:rPr>
+      </w:pPr>
+      <w:r>
+        <w:rPr>
+          <w:rFonts w:ascii="Consolas" w:hAnsi="Consolas" w:cs="Consolas"/>
+          <w:color w:val="000000"/>
+          <w:sz w:val="19"/>
+          <w:szCs w:val="19"/>
+          <w:highlight w:val="white"/>
+        </w:rPr>
+        <w:t xml:space="preserve">        </w:t>
+      </w:r>
+      <w:proofErr w:type="gramStart"/>
+      <w:r>
+        <w:rPr>
+          <w:rFonts w:ascii="Consolas" w:hAnsi="Consolas" w:cs="Consolas"/>
+          <w:color w:val="0000FF"/>
+          <w:sz w:val="19"/>
+          <w:szCs w:val="19"/>
+          <w:highlight w:val="white"/>
+          <w:lang w:val="en-US"/>
+        </w:rPr>
+        <w:t>void</w:t>
+      </w:r>
+      <w:proofErr w:type="gramEnd"/>
+      <w:r>
+        <w:rPr>
+          <w:rFonts w:ascii="Consolas" w:hAnsi="Consolas" w:cs="Consolas"/>
+          <w:color w:val="000000"/>
+          <w:sz w:val="19"/>
+          <w:szCs w:val="19"/>
+          <w:highlight w:val="white"/>
+          <w:lang w:val="en-US"/>
+        </w:rPr>
+        <w:t xml:space="preserve"> Registration();</w:t>
+      </w:r>
+    </w:p>
+    <w:p>
+      <w:pPr>
+        <w:autoSpaceDE w:val="0"/>
+        <w:adjustRightInd w:val="0"/>
+        <w:rPr>
+          <w:rFonts w:ascii="Consolas" w:hAnsi="Consolas" w:cs="Consolas"/>
+          <w:color w:val="000000"/>
+          <w:sz w:val="19"/>
+          <w:szCs w:val="19"/>
+          <w:highlight w:val="white"/>
+          <w:lang w:val="en-US"/>
+        </w:rPr>
+      </w:pPr>
+      <w:r>
+        <w:rPr>
+          <w:rFonts w:ascii="Consolas" w:hAnsi="Consolas" w:cs="Consolas"/>
+          <w:color w:val="000000"/>
+          <w:sz w:val="19"/>
+          <w:szCs w:val="19"/>
+          <w:highlight w:val="white"/>
+          <w:lang w:val="en-US"/>
+        </w:rPr>
+        <w:t xml:space="preserve">        </w:t>
+      </w:r>
+      <w:proofErr w:type="gramStart"/>
+      <w:r>
+        <w:rPr>
+          <w:rFonts w:ascii="Consolas" w:hAnsi="Consolas" w:cs="Consolas"/>
+          <w:color w:val="0000FF"/>
+          <w:sz w:val="19"/>
+          <w:szCs w:val="19"/>
+          <w:highlight w:val="white"/>
+          <w:lang w:val="en-US"/>
+        </w:rPr>
+        <w:t>void</w:t>
+      </w:r>
+      <w:proofErr w:type="gramEnd"/>
+      <w:r>
+        <w:rPr>
+          <w:rFonts w:ascii="Consolas" w:hAnsi="Consolas" w:cs="Consolas"/>
+          <w:color w:val="000000"/>
+          <w:sz w:val="19"/>
+          <w:szCs w:val="19"/>
+          <w:highlight w:val="white"/>
+          <w:lang w:val="en-US"/>
+        </w:rPr>
+        <w:t xml:space="preserve"> </w:t>
+      </w:r>
+      <w:proofErr w:type="spellStart"/>
+      <w:r>
+        <w:rPr>
+          <w:rFonts w:ascii="Consolas" w:hAnsi="Consolas" w:cs="Consolas"/>
+          <w:color w:val="000000"/>
+          <w:sz w:val="19"/>
+          <w:szCs w:val="19"/>
+          <w:highlight w:val="white"/>
+          <w:lang w:val="en-US"/>
+        </w:rPr>
+        <w:t>Autentification</w:t>
+      </w:r>
+      <w:proofErr w:type="spellEnd"/>
+      <w:r>
+        <w:rPr>
+          <w:rFonts w:ascii="Consolas" w:hAnsi="Consolas" w:cs="Consolas"/>
+          <w:color w:val="000000"/>
+          <w:sz w:val="19"/>
+          <w:szCs w:val="19"/>
+          <w:highlight w:val="white"/>
+          <w:lang w:val="en-US"/>
+        </w:rPr>
+        <w:t>();</w:t>
+      </w:r>
+    </w:p>
+    <w:p>
+      <w:pPr>
+        <w:ind w:firstLine="567"/>
+        <w:rPr>
+          <w:rFonts w:ascii="Consolas" w:hAnsi="Consolas" w:cs="Consolas"/>
+          <w:color w:val="000000"/>
+          <w:sz w:val="19"/>
+          <w:szCs w:val="19"/>
+          <w:lang w:val="en-US"/>
+        </w:rPr>
+      </w:pPr>
+      <w:r>
+        <w:rPr>
+          <w:rFonts w:ascii="Consolas" w:hAnsi="Consolas" w:cs="Consolas"/>
+          <w:color w:val="000000"/>
+          <w:sz w:val="19"/>
+          <w:szCs w:val="19"/>
+          <w:highlight w:val="white"/>
+          <w:lang w:val="en-US"/>
+        </w:rPr>
+        <w:t>}</w:t>
+      </w:r>
+    </w:p>
+    <w:p>
+      <w:pPr>
+        <w:ind w:firstLine="567"/>
+        <w:rPr>
+          <w:rFonts w:ascii="Consolas" w:hAnsi="Consolas" w:cs="Consolas"/>
+          <w:color w:val="000000"/>
+          <w:sz w:val="19"/>
+          <w:szCs w:val="19"/>
+        </w:rPr>
+      </w:pPr>
+    </w:p>
+    <w:p>
+      <w:pPr>
+        <w:ind w:firstLine="567"/>
+        <w:rPr>
+          <w:rFonts w:ascii="Consolas" w:hAnsi="Consolas" w:cs="Consolas"/>
+          <w:color w:val="000000"/>
+          <w:sz w:val="19"/>
+          <w:szCs w:val="19"/>
+        </w:rPr>
+      </w:pPr>
+    </w:p>
+    <w:p>
+      <w:pPr>
+        <w:ind w:firstLine="567"/>
+        <w:rPr>
+          <w:rFonts w:ascii="Times New Roman" w:hAnsi="Times New Roman" w:cs="Times New Roman"/>
+        </w:rPr>
+      </w:pPr>
+      <w:r>
+        <w:rPr>
+          <w:rFonts w:ascii="Times New Roman" w:hAnsi="Times New Roman" w:cs="Times New Roman"/>
+        </w:rPr>
+        <w:lastRenderedPageBreak/>
+        <w:t>Транзит</w:t>
+      </w:r>
+      <w:r>
+        <w:rPr>
+          <w:rFonts w:ascii="Times New Roman" w:hAnsi="Times New Roman" w:cs="Times New Roman"/>
+          <w:lang w:val="en-US"/>
+        </w:rPr>
+        <w:t xml:space="preserve"> </w:t>
+      </w:r>
+      <w:r>
+        <w:rPr>
+          <w:rFonts w:ascii="Times New Roman" w:hAnsi="Times New Roman" w:cs="Times New Roman"/>
+        </w:rPr>
+        <w:t>данных</w:t>
+      </w:r>
+      <w:r>
+        <w:rPr>
+          <w:rFonts w:ascii="Times New Roman" w:hAnsi="Times New Roman" w:cs="Times New Roman"/>
+          <w:lang w:val="en-US"/>
+        </w:rPr>
+        <w:t>:</w:t>
+      </w:r>
+    </w:p>
+    <w:p>
+      <w:pPr>
+        <w:autoSpaceDE w:val="0"/>
+        <w:adjustRightInd w:val="0"/>
+        <w:ind w:firstLine="567"/>
+        <w:rPr>
+          <w:rFonts w:ascii="Consolas" w:hAnsi="Consolas" w:cs="Consolas"/>
+          <w:color w:val="000000"/>
+          <w:sz w:val="19"/>
+          <w:szCs w:val="19"/>
+          <w:highlight w:val="white"/>
+          <w:lang w:val="en-US"/>
+        </w:rPr>
+      </w:pPr>
+      <w:r>
+        <w:rPr>
+          <w:rFonts w:ascii="Consolas" w:hAnsi="Consolas" w:cs="Consolas"/>
+          <w:color w:val="0000FF"/>
+          <w:sz w:val="19"/>
+          <w:szCs w:val="19"/>
+          <w:highlight w:val="white"/>
+          <w:lang w:val="en-US"/>
+        </w:rPr>
+        <w:t xml:space="preserve"> </w:t>
+      </w:r>
+      <w:proofErr w:type="gramStart"/>
+      <w:r>
+        <w:rPr>
+          <w:rFonts w:ascii="Consolas" w:hAnsi="Consolas" w:cs="Consolas"/>
+          <w:color w:val="0000FF"/>
+          <w:sz w:val="19"/>
+          <w:szCs w:val="19"/>
+          <w:highlight w:val="white"/>
+          <w:lang w:val="en-US"/>
+        </w:rPr>
+        <w:t>interface</w:t>
+      </w:r>
+      <w:proofErr w:type="gramEnd"/>
+      <w:r>
+        <w:rPr>
+          <w:rFonts w:ascii="Consolas" w:hAnsi="Consolas" w:cs="Consolas"/>
+          <w:color w:val="000000"/>
+          <w:sz w:val="19"/>
+          <w:szCs w:val="19"/>
+          <w:highlight w:val="white"/>
+          <w:lang w:val="en-US"/>
+        </w:rPr>
+        <w:t xml:space="preserve"> </w:t>
+      </w:r>
+      <w:proofErr w:type="spellStart"/>
+      <w:r>
+        <w:rPr>
+          <w:rFonts w:ascii="Consolas" w:hAnsi="Consolas" w:cs="Consolas"/>
+          <w:color w:val="2B91AF"/>
+          <w:sz w:val="19"/>
+          <w:szCs w:val="19"/>
+          <w:highlight w:val="white"/>
+          <w:lang w:val="en-US"/>
+        </w:rPr>
+        <w:t>ITranzit</w:t>
+      </w:r>
+      <w:proofErr w:type="spellEnd"/>
+    </w:p>
+    <w:p>
+      <w:pPr>
+        <w:autoSpaceDE w:val="0"/>
+        <w:adjustRightInd w:val="0"/>
+        <w:rPr>
+          <w:rFonts w:ascii="Consolas" w:hAnsi="Consolas" w:cs="Consolas"/>
+          <w:color w:val="000000"/>
+          <w:sz w:val="19"/>
+          <w:szCs w:val="19"/>
+          <w:highlight w:val="white"/>
+          <w:lang w:val="en-US"/>
+        </w:rPr>
+      </w:pPr>
+      <w:r>
+        <w:rPr>
+          <w:rFonts w:ascii="Consolas" w:hAnsi="Consolas" w:cs="Consolas"/>
+          <w:color w:val="000000"/>
+          <w:sz w:val="19"/>
+          <w:szCs w:val="19"/>
+          <w:highlight w:val="white"/>
+          <w:lang w:val="en-US"/>
+        </w:rPr>
+        <w:t xml:space="preserve">       {</w:t>
+      </w:r>
+    </w:p>
+    <w:p>
+      <w:pPr>
+        <w:autoSpaceDE w:val="0"/>
+        <w:adjustRightInd w:val="0"/>
+        <w:rPr>
+          <w:rFonts w:ascii="Consolas" w:hAnsi="Consolas" w:cs="Consolas"/>
+          <w:color w:val="000000"/>
+          <w:sz w:val="19"/>
+          <w:szCs w:val="19"/>
+          <w:highlight w:val="white"/>
+          <w:lang w:val="en-US"/>
+        </w:rPr>
+      </w:pPr>
+      <w:r>
+        <w:rPr>
+          <w:rFonts w:ascii="Consolas" w:hAnsi="Consolas" w:cs="Consolas"/>
+          <w:color w:val="000000"/>
+          <w:sz w:val="19"/>
+          <w:szCs w:val="19"/>
+          <w:highlight w:val="white"/>
+          <w:lang w:val="en-US"/>
+        </w:rPr>
+        <w:t xml:space="preserve">          </w:t>
+      </w:r>
+      <w:proofErr w:type="gramStart"/>
+      <w:r>
+        <w:rPr>
+          <w:rFonts w:ascii="Consolas" w:hAnsi="Consolas" w:cs="Consolas"/>
+          <w:color w:val="0000FF"/>
+          <w:sz w:val="19"/>
+          <w:szCs w:val="19"/>
+          <w:highlight w:val="white"/>
+          <w:lang w:val="en-US"/>
+        </w:rPr>
+        <w:t>void</w:t>
+      </w:r>
+      <w:proofErr w:type="gramEnd"/>
+      <w:r>
+        <w:rPr>
+          <w:rFonts w:ascii="Consolas" w:hAnsi="Consolas" w:cs="Consolas"/>
+          <w:color w:val="000000"/>
+          <w:sz w:val="19"/>
+          <w:szCs w:val="19"/>
+          <w:highlight w:val="white"/>
+          <w:lang w:val="en-US"/>
+        </w:rPr>
+        <w:t xml:space="preserve"> </w:t>
+      </w:r>
+      <w:proofErr w:type="spellStart"/>
+      <w:r>
+        <w:rPr>
+          <w:rFonts w:ascii="Consolas" w:hAnsi="Consolas" w:cs="Consolas"/>
+          <w:color w:val="000000"/>
+          <w:sz w:val="19"/>
+          <w:szCs w:val="19"/>
+          <w:highlight w:val="white"/>
+          <w:lang w:val="en-US"/>
+        </w:rPr>
+        <w:t>AnalyseUrl</w:t>
+      </w:r>
+      <w:proofErr w:type="spellEnd"/>
+      <w:r>
+        <w:rPr>
+          <w:rFonts w:ascii="Consolas" w:hAnsi="Consolas" w:cs="Consolas"/>
+          <w:color w:val="000000"/>
+          <w:sz w:val="19"/>
+          <w:szCs w:val="19"/>
+          <w:highlight w:val="white"/>
+          <w:lang w:val="en-US"/>
+        </w:rPr>
+        <w:t>();</w:t>
+      </w:r>
+    </w:p>
+    <w:p>
+      <w:pPr>
+        <w:autoSpaceDE w:val="0"/>
+        <w:adjustRightInd w:val="0"/>
+        <w:rPr>
+          <w:rFonts w:ascii="Consolas" w:hAnsi="Consolas" w:cs="Consolas"/>
+          <w:color w:val="000000"/>
+          <w:sz w:val="19"/>
+          <w:szCs w:val="19"/>
+          <w:highlight w:val="white"/>
+          <w:lang w:val="en-US"/>
+        </w:rPr>
+      </w:pPr>
+      <w:r>
+        <w:rPr>
+          <w:rFonts w:ascii="Consolas" w:hAnsi="Consolas" w:cs="Consolas"/>
+          <w:color w:val="000000"/>
+          <w:sz w:val="19"/>
+          <w:szCs w:val="19"/>
+          <w:highlight w:val="white"/>
+          <w:lang w:val="en-US"/>
+        </w:rPr>
+        <w:t xml:space="preserve">          </w:t>
+      </w:r>
+      <w:proofErr w:type="gramStart"/>
+      <w:r>
+        <w:rPr>
+          <w:rFonts w:ascii="Consolas" w:hAnsi="Consolas" w:cs="Consolas"/>
+          <w:color w:val="0000FF"/>
+          <w:sz w:val="19"/>
+          <w:szCs w:val="19"/>
+          <w:highlight w:val="white"/>
+          <w:lang w:val="en-US"/>
+        </w:rPr>
+        <w:t>void</w:t>
+      </w:r>
+      <w:proofErr w:type="gramEnd"/>
+      <w:r>
+        <w:rPr>
+          <w:rFonts w:ascii="Consolas" w:hAnsi="Consolas" w:cs="Consolas"/>
+          <w:color w:val="000000"/>
+          <w:sz w:val="19"/>
+          <w:szCs w:val="19"/>
+          <w:highlight w:val="white"/>
+          <w:lang w:val="en-US"/>
+        </w:rPr>
+        <w:t xml:space="preserve"> </w:t>
+      </w:r>
+      <w:proofErr w:type="spellStart"/>
+      <w:r>
+        <w:rPr>
+          <w:rFonts w:ascii="Consolas" w:hAnsi="Consolas" w:cs="Consolas"/>
+          <w:color w:val="000000"/>
+          <w:sz w:val="19"/>
+          <w:szCs w:val="19"/>
+          <w:highlight w:val="white"/>
+          <w:lang w:val="en-US"/>
+        </w:rPr>
+        <w:t>FormattingData</w:t>
+      </w:r>
+      <w:proofErr w:type="spellEnd"/>
+      <w:r>
+        <w:rPr>
+          <w:rFonts w:ascii="Consolas" w:hAnsi="Consolas" w:cs="Consolas"/>
+          <w:color w:val="000000"/>
+          <w:sz w:val="19"/>
+          <w:szCs w:val="19"/>
+          <w:highlight w:val="white"/>
+          <w:lang w:val="en-US"/>
+        </w:rPr>
+        <w:t>();</w:t>
+      </w:r>
+    </w:p>
+    <w:p>
+      <w:pPr>
+        <w:ind w:firstLine="708"/>
+        <w:rPr>
+          <w:rFonts w:ascii="Consolas" w:hAnsi="Consolas" w:cs="Consolas"/>
+          <w:color w:val="000000"/>
+          <w:sz w:val="19"/>
+          <w:szCs w:val="19"/>
+        </w:rPr>
+      </w:pPr>
+      <w:r>
+        <w:rPr>
+          <w:rFonts w:ascii="Consolas" w:hAnsi="Consolas" w:cs="Consolas"/>
+          <w:color w:val="000000"/>
+          <w:sz w:val="19"/>
+          <w:szCs w:val="19"/>
+          <w:highlight w:val="white"/>
+          <w:lang w:val="en-US"/>
+        </w:rPr>
+        <w:t>}</w:t>
+      </w:r>
+    </w:p>
+    <w:p>
+      <w:pPr>
+        <w:ind w:firstLine="708"/>
+        <w:rPr>
+          <w:rFonts w:ascii="Times New Roman" w:hAnsi="Times New Roman" w:cs="Times New Roman"/>
+          <w:lang w:val="en-US"/>
+        </w:rPr>
+      </w:pPr>
+      <w:r>
+        <w:rPr>
+          <w:rFonts w:ascii="Times New Roman" w:hAnsi="Times New Roman" w:cs="Times New Roman"/>
+        </w:rPr>
+        <w:t>Редактирование</w:t>
+      </w:r>
+      <w:r>
+        <w:rPr>
+          <w:rFonts w:ascii="Times New Roman" w:hAnsi="Times New Roman" w:cs="Times New Roman"/>
+          <w:lang w:val="en-US"/>
+        </w:rPr>
+        <w:t xml:space="preserve"> </w:t>
+      </w:r>
+      <w:r>
+        <w:rPr>
+          <w:rFonts w:ascii="Times New Roman" w:hAnsi="Times New Roman" w:cs="Times New Roman"/>
+        </w:rPr>
+        <w:t>материалов</w:t>
+      </w:r>
+      <w:r>
+        <w:rPr>
+          <w:rFonts w:ascii="Times New Roman" w:hAnsi="Times New Roman" w:cs="Times New Roman"/>
+          <w:lang w:val="en-US"/>
+        </w:rPr>
+        <w:t>:</w:t>
+      </w:r>
+    </w:p>
+    <w:p>
+      <w:pPr>
+        <w:autoSpaceDE w:val="0"/>
+        <w:adjustRightInd w:val="0"/>
+        <w:ind w:firstLine="708"/>
+        <w:rPr>
+          <w:rFonts w:ascii="Consolas" w:hAnsi="Consolas" w:cs="Consolas"/>
+          <w:color w:val="000000"/>
+          <w:sz w:val="19"/>
+          <w:szCs w:val="19"/>
+          <w:highlight w:val="white"/>
+          <w:lang w:val="en-US"/>
+        </w:rPr>
+      </w:pPr>
+      <w:proofErr w:type="gramStart"/>
+      <w:r>
+        <w:rPr>
+          <w:rFonts w:ascii="Consolas" w:hAnsi="Consolas" w:cs="Consolas"/>
+          <w:color w:val="0000FF"/>
+          <w:sz w:val="19"/>
+          <w:szCs w:val="19"/>
+          <w:highlight w:val="white"/>
+          <w:lang w:val="en-US"/>
+        </w:rPr>
+        <w:t>interface</w:t>
+      </w:r>
+      <w:proofErr w:type="gramEnd"/>
+      <w:r>
+        <w:rPr>
+          <w:rFonts w:ascii="Consolas" w:hAnsi="Consolas" w:cs="Consolas"/>
+          <w:color w:val="000000"/>
+          <w:sz w:val="19"/>
+          <w:szCs w:val="19"/>
+          <w:highlight w:val="white"/>
+          <w:lang w:val="en-US"/>
+        </w:rPr>
+        <w:t xml:space="preserve"> </w:t>
+      </w:r>
+      <w:proofErr w:type="spellStart"/>
+      <w:r>
+        <w:rPr>
+          <w:rFonts w:ascii="Consolas" w:hAnsi="Consolas" w:cs="Consolas"/>
+          <w:color w:val="2B91AF"/>
+          <w:sz w:val="19"/>
+          <w:szCs w:val="19"/>
+          <w:highlight w:val="white"/>
+          <w:lang w:val="en-US"/>
+        </w:rPr>
+        <w:t>IMaterial</w:t>
+      </w:r>
+      <w:proofErr w:type="spellEnd"/>
+    </w:p>
+    <w:p>
+      <w:pPr>
+        <w:autoSpaceDE w:val="0"/>
+        <w:adjustRightInd w:val="0"/>
+        <w:rPr>
+          <w:rFonts w:ascii="Consolas" w:hAnsi="Consolas" w:cs="Consolas"/>
+          <w:color w:val="000000"/>
+          <w:sz w:val="19"/>
+          <w:szCs w:val="19"/>
+          <w:highlight w:val="white"/>
+          <w:lang w:val="en-US"/>
+        </w:rPr>
+      </w:pPr>
+      <w:r>
+        <w:rPr>
+          <w:rFonts w:ascii="Consolas" w:hAnsi="Consolas" w:cs="Consolas"/>
+          <w:color w:val="000000"/>
+          <w:sz w:val="19"/>
+          <w:szCs w:val="19"/>
+          <w:highlight w:val="white"/>
+          <w:lang w:val="en-US"/>
+        </w:rPr>
+        <w:t xml:space="preserve">    </w:t>
+      </w:r>
+      <w:r>
+        <w:rPr>
+          <w:rFonts w:ascii="Consolas" w:hAnsi="Consolas" w:cs="Consolas"/>
+          <w:color w:val="000000"/>
+          <w:sz w:val="19"/>
+          <w:szCs w:val="19"/>
+          <w:highlight w:val="white"/>
+          <w:lang w:val="en-US"/>
+        </w:rPr>
+        <w:tab/>
+      </w:r>
+      <w:r>
+        <w:rPr>
+          <w:rFonts w:ascii="Consolas" w:hAnsi="Consolas" w:cs="Consolas"/>
+          <w:color w:val="000000"/>
+          <w:sz w:val="19"/>
+          <w:szCs w:val="19"/>
+          <w:highlight w:val="white"/>
+          <w:lang w:val="en-US"/>
+        </w:rPr>
+        <w:t>{</w:t>
+      </w:r>
+    </w:p>
+    <w:p>
+      <w:pPr>
+        <w:autoSpaceDE w:val="0"/>
+        <w:adjustRightInd w:val="0"/>
+        <w:rPr>
+          <w:rFonts w:ascii="Consolas" w:hAnsi="Consolas" w:cs="Consolas"/>
+          <w:color w:val="000000"/>
+          <w:sz w:val="19"/>
+          <w:szCs w:val="19"/>
+          <w:highlight w:val="white"/>
+          <w:lang w:val="en-US"/>
+        </w:rPr>
+      </w:pPr>
+      <w:r>
+        <w:rPr>
+          <w:rFonts w:ascii="Consolas" w:hAnsi="Consolas" w:cs="Consolas"/>
+          <w:color w:val="000000"/>
+          <w:sz w:val="19"/>
+          <w:szCs w:val="19"/>
+          <w:highlight w:val="white"/>
+          <w:lang w:val="en-US"/>
+        </w:rPr>
+        <w:t xml:space="preserve">        </w:t>
+      </w:r>
+      <w:proofErr w:type="gramStart"/>
+      <w:r>
+        <w:rPr>
+          <w:rFonts w:ascii="Consolas" w:hAnsi="Consolas" w:cs="Consolas"/>
+          <w:color w:val="0000FF"/>
+          <w:sz w:val="19"/>
+          <w:szCs w:val="19"/>
+          <w:highlight w:val="white"/>
+          <w:lang w:val="en-US"/>
+        </w:rPr>
+        <w:t>void</w:t>
+      </w:r>
+      <w:proofErr w:type="gramEnd"/>
+      <w:r>
+        <w:rPr>
+          <w:rFonts w:ascii="Consolas" w:hAnsi="Consolas" w:cs="Consolas"/>
+          <w:color w:val="000000"/>
+          <w:sz w:val="19"/>
+          <w:szCs w:val="19"/>
+          <w:highlight w:val="white"/>
+          <w:lang w:val="en-US"/>
+        </w:rPr>
+        <w:t xml:space="preserve"> </w:t>
+      </w:r>
+      <w:proofErr w:type="spellStart"/>
+      <w:r>
+        <w:rPr>
+          <w:rFonts w:ascii="Consolas" w:hAnsi="Consolas" w:cs="Consolas"/>
+          <w:color w:val="000000"/>
+          <w:sz w:val="19"/>
+          <w:szCs w:val="19"/>
+          <w:highlight w:val="white"/>
+          <w:lang w:val="en-US"/>
+        </w:rPr>
+        <w:t>EditContent</w:t>
+      </w:r>
+      <w:proofErr w:type="spellEnd"/>
+      <w:r>
+        <w:rPr>
+          <w:rFonts w:ascii="Consolas" w:hAnsi="Consolas" w:cs="Consolas"/>
+          <w:color w:val="000000"/>
+          <w:sz w:val="19"/>
+          <w:szCs w:val="19"/>
+          <w:highlight w:val="white"/>
+          <w:lang w:val="en-US"/>
+        </w:rPr>
+        <w:t>();</w:t>
+      </w:r>
+    </w:p>
+    <w:p>
+      <w:pPr>
+        <w:autoSpaceDE w:val="0"/>
+        <w:adjustRightInd w:val="0"/>
+        <w:rPr>
+          <w:rFonts w:ascii="Consolas" w:hAnsi="Consolas" w:cs="Consolas"/>
+          <w:color w:val="000000"/>
+          <w:sz w:val="19"/>
+          <w:szCs w:val="19"/>
+          <w:highlight w:val="white"/>
+          <w:lang w:val="en-US"/>
+        </w:rPr>
+      </w:pPr>
+      <w:r>
+        <w:rPr>
+          <w:rFonts w:ascii="Consolas" w:hAnsi="Consolas" w:cs="Consolas"/>
+          <w:color w:val="000000"/>
+          <w:sz w:val="19"/>
+          <w:szCs w:val="19"/>
+          <w:highlight w:val="white"/>
+          <w:lang w:val="en-US"/>
+        </w:rPr>
+        <w:t xml:space="preserve">        </w:t>
+      </w:r>
+      <w:proofErr w:type="gramStart"/>
+      <w:r>
+        <w:rPr>
+          <w:rFonts w:ascii="Consolas" w:hAnsi="Consolas" w:cs="Consolas"/>
+          <w:color w:val="0000FF"/>
+          <w:sz w:val="19"/>
+          <w:szCs w:val="19"/>
+          <w:highlight w:val="white"/>
+          <w:lang w:val="en-US"/>
+        </w:rPr>
+        <w:t>void</w:t>
+      </w:r>
+      <w:proofErr w:type="gramEnd"/>
+      <w:r>
+        <w:rPr>
+          <w:rFonts w:ascii="Consolas" w:hAnsi="Consolas" w:cs="Consolas"/>
+          <w:color w:val="000000"/>
+          <w:sz w:val="19"/>
+          <w:szCs w:val="19"/>
+          <w:highlight w:val="white"/>
+          <w:lang w:val="en-US"/>
+        </w:rPr>
+        <w:t xml:space="preserve"> </w:t>
+      </w:r>
+      <w:proofErr w:type="spellStart"/>
+      <w:r>
+        <w:rPr>
+          <w:rFonts w:ascii="Consolas" w:hAnsi="Consolas" w:cs="Consolas"/>
+          <w:color w:val="000000"/>
+          <w:sz w:val="19"/>
+          <w:szCs w:val="19"/>
+          <w:highlight w:val="white"/>
+          <w:lang w:val="en-US"/>
+        </w:rPr>
+        <w:t>EditComment</w:t>
+      </w:r>
+      <w:proofErr w:type="spellEnd"/>
+      <w:r>
+        <w:rPr>
+          <w:rFonts w:ascii="Consolas" w:hAnsi="Consolas" w:cs="Consolas"/>
+          <w:color w:val="000000"/>
+          <w:sz w:val="19"/>
+          <w:szCs w:val="19"/>
+          <w:highlight w:val="white"/>
+          <w:lang w:val="en-US"/>
+        </w:rPr>
+        <w:t>();</w:t>
+      </w:r>
+    </w:p>
+    <w:p>
+      <w:pPr>
+        <w:ind w:firstLine="708"/>
+        <w:rPr>
+          <w:rFonts w:ascii="Consolas" w:hAnsi="Consolas" w:cs="Consolas"/>
+          <w:color w:val="000000"/>
+          <w:sz w:val="19"/>
+          <w:szCs w:val="19"/>
+          <w:lang w:val="en-US"/>
+        </w:rPr>
+      </w:pPr>
+      <w:r>
+        <w:rPr>
+          <w:rFonts w:ascii="Consolas" w:hAnsi="Consolas" w:cs="Consolas"/>
+          <w:color w:val="000000"/>
+          <w:sz w:val="19"/>
+          <w:szCs w:val="19"/>
+          <w:highlight w:val="white"/>
+          <w:lang w:val="en-US"/>
+        </w:rPr>
+        <w:t>}</w:t>
+      </w:r>
+    </w:p>
+    <w:p>
+      <w:pPr>
+        <w:ind w:firstLine="708"/>
+        <w:rPr>
+          <w:rFonts w:ascii="Consolas" w:hAnsi="Consolas" w:cs="Consolas"/>
+          <w:color w:val="000000"/>
+          <w:sz w:val="19"/>
+          <w:szCs w:val="19"/>
+          <w:lang w:val="en-US"/>
+        </w:rPr>
+      </w:pPr>
+    </w:p>
+    <w:p>
+      <w:pPr>
+        <w:ind w:firstLine="708"/>
+        <w:rPr>
+          <w:rFonts w:ascii="Times New Roman" w:hAnsi="Times New Roman" w:cs="Times New Roman"/>
+          <w:lang w:val="en-US"/>
+        </w:rPr>
+      </w:pPr>
+      <w:r>
+        <w:rPr>
+          <w:rFonts w:ascii="Times New Roman" w:hAnsi="Times New Roman" w:cs="Times New Roman"/>
+        </w:rPr>
+        <w:t>Поиск</w:t>
+      </w:r>
+      <w:r>
+        <w:rPr>
+          <w:rFonts w:ascii="Times New Roman" w:hAnsi="Times New Roman" w:cs="Times New Roman"/>
+          <w:lang w:val="en-US"/>
+        </w:rPr>
+        <w:t>:</w:t>
+      </w:r>
+    </w:p>
+    <w:p>
+      <w:pPr>
+        <w:autoSpaceDE w:val="0"/>
+        <w:adjustRightInd w:val="0"/>
+        <w:ind w:firstLine="708"/>
+        <w:rPr>
+          <w:rFonts w:ascii="Consolas" w:hAnsi="Consolas" w:cs="Consolas"/>
+          <w:color w:val="000000"/>
+          <w:sz w:val="19"/>
+          <w:szCs w:val="19"/>
+          <w:highlight w:val="white"/>
+          <w:lang w:val="en-US"/>
+        </w:rPr>
+      </w:pPr>
+      <w:proofErr w:type="gramStart"/>
+      <w:r>
+        <w:rPr>
+          <w:rFonts w:ascii="Consolas" w:hAnsi="Consolas" w:cs="Consolas"/>
+          <w:color w:val="0000FF"/>
+          <w:sz w:val="19"/>
+          <w:szCs w:val="19"/>
+          <w:highlight w:val="white"/>
+          <w:lang w:val="en-US"/>
+        </w:rPr>
+        <w:t>interface</w:t>
+      </w:r>
+      <w:proofErr w:type="gramEnd"/>
+      <w:r>
+        <w:rPr>
+          <w:rFonts w:ascii="Consolas" w:hAnsi="Consolas" w:cs="Consolas"/>
+          <w:color w:val="000000"/>
+          <w:sz w:val="19"/>
+          <w:szCs w:val="19"/>
+          <w:highlight w:val="white"/>
+          <w:lang w:val="en-US"/>
+        </w:rPr>
+        <w:t xml:space="preserve"> </w:t>
+      </w:r>
+      <w:proofErr w:type="spellStart"/>
+      <w:r>
+        <w:rPr>
+          <w:rFonts w:ascii="Consolas" w:hAnsi="Consolas" w:cs="Consolas"/>
+          <w:color w:val="2B91AF"/>
+          <w:sz w:val="19"/>
+          <w:szCs w:val="19"/>
+          <w:highlight w:val="white"/>
+          <w:lang w:val="en-US"/>
+        </w:rPr>
+        <w:t>ISearch</w:t>
+      </w:r>
+      <w:proofErr w:type="spellEnd"/>
+    </w:p>
+    <w:p>
+      <w:pPr>
+        <w:autoSpaceDE w:val="0"/>
+        <w:adjustRightInd w:val="0"/>
+        <w:rPr>
+          <w:rFonts w:ascii="Consolas" w:hAnsi="Consolas" w:cs="Consolas"/>
+          <w:color w:val="000000"/>
+          <w:sz w:val="19"/>
+          <w:szCs w:val="19"/>
+          <w:highlight w:val="white"/>
+          <w:lang w:val="en-US"/>
+        </w:rPr>
+      </w:pPr>
+      <w:r>
+        <w:rPr>
+          <w:rFonts w:ascii="Consolas" w:hAnsi="Consolas" w:cs="Consolas"/>
+          <w:color w:val="000000"/>
+          <w:sz w:val="19"/>
+          <w:szCs w:val="19"/>
+          <w:highlight w:val="white"/>
+          <w:lang w:val="en-US"/>
+        </w:rPr>
+        <w:t xml:space="preserve">    </w:t>
+      </w:r>
+      <w:r>
+        <w:rPr>
+          <w:rFonts w:ascii="Consolas" w:hAnsi="Consolas" w:cs="Consolas"/>
+          <w:color w:val="000000"/>
+          <w:sz w:val="19"/>
+          <w:szCs w:val="19"/>
+          <w:highlight w:val="white"/>
+          <w:lang w:val="en-US"/>
+        </w:rPr>
+        <w:tab/>
+      </w:r>
+      <w:r>
+        <w:rPr>
+          <w:rFonts w:ascii="Consolas" w:hAnsi="Consolas" w:cs="Consolas"/>
+          <w:color w:val="000000"/>
+          <w:sz w:val="19"/>
+          <w:szCs w:val="19"/>
+          <w:highlight w:val="white"/>
+          <w:lang w:val="en-US"/>
+        </w:rPr>
+        <w:t>{</w:t>
+      </w:r>
+    </w:p>
+    <w:p>
+      <w:pPr>
+        <w:autoSpaceDE w:val="0"/>
+        <w:adjustRightInd w:val="0"/>
+        <w:rPr>
+          <w:rFonts w:ascii="Consolas" w:hAnsi="Consolas" w:cs="Consolas"/>
+          <w:color w:val="000000"/>
+          <w:sz w:val="19"/>
+          <w:szCs w:val="19"/>
+          <w:highlight w:val="white"/>
+          <w:lang w:val="en-US"/>
+        </w:rPr>
+      </w:pPr>
+      <w:r>
+        <w:rPr>
+          <w:rFonts w:ascii="Consolas" w:hAnsi="Consolas" w:cs="Consolas"/>
+          <w:color w:val="000000"/>
+          <w:sz w:val="19"/>
+          <w:szCs w:val="19"/>
+          <w:highlight w:val="white"/>
+          <w:lang w:val="en-US"/>
+        </w:rPr>
+        <w:t xml:space="preserve">        </w:t>
+      </w:r>
+      <w:proofErr w:type="gramStart"/>
+      <w:r>
+        <w:rPr>
+          <w:rFonts w:ascii="Consolas" w:hAnsi="Consolas" w:cs="Consolas"/>
+          <w:color w:val="0000FF"/>
+          <w:sz w:val="19"/>
+          <w:szCs w:val="19"/>
+          <w:highlight w:val="white"/>
+          <w:lang w:val="en-US"/>
+        </w:rPr>
+        <w:t>void</w:t>
+      </w:r>
+      <w:proofErr w:type="gramEnd"/>
+      <w:r>
+        <w:rPr>
+          <w:rFonts w:ascii="Consolas" w:hAnsi="Consolas" w:cs="Consolas"/>
+          <w:color w:val="000000"/>
+          <w:sz w:val="19"/>
+          <w:szCs w:val="19"/>
+          <w:highlight w:val="white"/>
+          <w:lang w:val="en-US"/>
+        </w:rPr>
+        <w:t xml:space="preserve"> Search();</w:t>
+      </w:r>
+    </w:p>
+    <w:p>
+      <w:pPr>
+        <w:ind w:firstLine="708"/>
+        <w:rPr>
+          <w:rFonts w:ascii="Consolas" w:hAnsi="Consolas" w:cs="Consolas"/>
+          <w:color w:val="000000"/>
+          <w:sz w:val="19"/>
+          <w:szCs w:val="19"/>
+        </w:rPr>
+      </w:pPr>
+      <w:r>
+        <w:rPr>
+          <w:rFonts w:ascii="Consolas" w:hAnsi="Consolas" w:cs="Consolas"/>
+          <w:color w:val="000000"/>
+          <w:sz w:val="19"/>
+          <w:szCs w:val="19"/>
+          <w:highlight w:val="white"/>
+        </w:rPr>
+        <w:t>}</w:t>
+      </w:r>
+    </w:p>
+    <w:p>
+      <w:pPr>
+        <w:jc w:val="both"/>
+        <w:rPr>
+          <w:rFonts w:ascii="Times New Roman" w:hAnsi="Times New Roman" w:cs="Times New Roman"/>
+          <w:sz w:val="24"/>
+        </w:rPr>
+      </w:pPr>
     </w:p>
     <w:p>
       <w:pPr>

</xml_diff>